<commit_message>
Transférer les fichiers vers 'Documents'
</commit_message>
<xml_diff>
--- a/Documents/Rapport.docx
+++ b/Documents/Rapport.docx
@@ -16,7 +16,13 @@
       </w:pPr>
       <w:proofErr w:type="spellStart"/>
       <w:r>
-        <w:t>God’s</w:t>
+        <w:t>God</w:t>
+      </w:r>
+      <w:r>
+        <w:t>s</w:t>
+      </w:r>
+      <w:r>
+        <w:t>’s</w:t>
       </w:r>
       <w:proofErr w:type="spellEnd"/>
       <w:r>
@@ -76,6 +82,13 @@
     </w:p>
     <w:sdt>
       <w:sdtPr>
+        <w:rPr>
+          <w:rFonts w:asciiTheme="minorHAnsi" w:eastAsiaTheme="minorHAnsi" w:hAnsiTheme="minorHAnsi" w:cstheme="minorBidi"/>
+          <w:color w:val="auto"/>
+          <w:sz w:val="22"/>
+          <w:szCs w:val="22"/>
+          <w:lang w:val="fr-FR"/>
+        </w:rPr>
         <w:id w:val="1846515057"/>
         <w:docPartObj>
           <w:docPartGallery w:val="Table of Contents"/>
@@ -84,20 +97,15 @@
       </w:sdtPr>
       <w:sdtEndPr>
         <w:rPr>
-          <w:rFonts w:asciiTheme="minorHAnsi" w:eastAsiaTheme="minorHAnsi" w:hAnsiTheme="minorHAnsi" w:cstheme="minorBidi"/>
           <w:b/>
           <w:bCs/>
           <w:noProof/>
-          <w:color w:val="auto"/>
-          <w:sz w:val="22"/>
-          <w:szCs w:val="22"/>
-          <w:lang w:val="fr-FR"/>
         </w:rPr>
       </w:sdtEndPr>
       <w:sdtContent>
         <w:p>
           <w:pPr>
-            <w:pStyle w:val="TOCHeading"/>
+            <w:pStyle w:val="En-ttedetabledesmatires"/>
           </w:pPr>
           <w:r>
             <w:t>Contents</w:t>
@@ -105,7 +113,7 @@
         </w:p>
         <w:p>
           <w:pPr>
-            <w:pStyle w:val="TOC1"/>
+            <w:pStyle w:val="TM1"/>
             <w:tabs>
               <w:tab w:val="right" w:leader="dot" w:pos="9062"/>
             </w:tabs>
@@ -119,23 +127,20 @@
             <w:fldChar w:fldCharType="begin"/>
           </w:r>
           <w:r>
-            <w:rPr>
-              <w:lang w:val="en-GB"/>
-            </w:rPr>
-            <w:instrText xml:space="preserve"> TOC \o "1-3" \h \z \u </w:instrText>
+            <w:instrText xml:space="preserve"> TOC \o "1-4" \h \z \u </w:instrText>
           </w:r>
           <w:r>
             <w:fldChar w:fldCharType="separate"/>
           </w:r>
-          <w:hyperlink w:anchor="_Toc97487896" w:history="1">
-            <w:r>
-              <w:rPr>
-                <w:rStyle w:val="Hyperlink"/>
+          <w:hyperlink w:anchor="_Toc97724896" w:history="1">
+            <w:r>
+              <w:rPr>
+                <w:rStyle w:val="Lienhypertexte"/>
                 <w:b/>
                 <w:bCs/>
                 <w:noProof/>
               </w:rPr>
-              <w:t>1. Présentation de God’s Raid</w:t>
+              <w:t>1. Présentation de Gods’s Raid</w:t>
             </w:r>
             <w:r>
               <w:rPr>
@@ -156,7 +161,7 @@
                 <w:noProof/>
                 <w:webHidden/>
               </w:rPr>
-              <w:instrText xml:space="preserve"> PAGEREF _Toc97487896 \h </w:instrText>
+              <w:instrText xml:space="preserve"> PAGEREF _Toc97724896 \h </w:instrText>
             </w:r>
             <w:r>
               <w:rPr>
@@ -189,7 +194,7 @@
         </w:p>
         <w:p>
           <w:pPr>
-            <w:pStyle w:val="TOC2"/>
+            <w:pStyle w:val="TM2"/>
             <w:tabs>
               <w:tab w:val="right" w:leader="dot" w:pos="9062"/>
             </w:tabs>
@@ -199,10 +204,10 @@
               <w:lang w:eastAsia="fr-FR"/>
             </w:rPr>
           </w:pPr>
-          <w:hyperlink w:anchor="_Toc97487897" w:history="1">
-            <w:r>
-              <w:rPr>
-                <w:rStyle w:val="Hyperlink"/>
+          <w:hyperlink w:anchor="_Toc97724897" w:history="1">
+            <w:r>
+              <w:rPr>
+                <w:rStyle w:val="Lienhypertexte"/>
                 <w:b/>
                 <w:bCs/>
                 <w:noProof/>
@@ -228,7 +233,7 @@
                 <w:noProof/>
                 <w:webHidden/>
               </w:rPr>
-              <w:instrText xml:space="preserve"> PAGEREF _Toc97487897 \h </w:instrText>
+              <w:instrText xml:space="preserve"> PAGEREF _Toc97724897 \h </w:instrText>
             </w:r>
             <w:r>
               <w:rPr>
@@ -261,7 +266,7 @@
         </w:p>
         <w:p>
           <w:pPr>
-            <w:pStyle w:val="TOC2"/>
+            <w:pStyle w:val="TM2"/>
             <w:tabs>
               <w:tab w:val="right" w:leader="dot" w:pos="9062"/>
             </w:tabs>
@@ -271,10 +276,10 @@
               <w:lang w:eastAsia="fr-FR"/>
             </w:rPr>
           </w:pPr>
-          <w:hyperlink w:anchor="_Toc97487898" w:history="1">
-            <w:r>
-              <w:rPr>
-                <w:rStyle w:val="Hyperlink"/>
+          <w:hyperlink w:anchor="_Toc97724898" w:history="1">
+            <w:r>
+              <w:rPr>
+                <w:rStyle w:val="Lienhypertexte"/>
                 <w:b/>
                 <w:bCs/>
                 <w:noProof/>
@@ -300,7 +305,7 @@
                 <w:noProof/>
                 <w:webHidden/>
               </w:rPr>
-              <w:instrText xml:space="preserve"> PAGEREF _Toc97487898 \h </w:instrText>
+              <w:instrText xml:space="preserve"> PAGEREF _Toc97724898 \h </w:instrText>
             </w:r>
             <w:r>
               <w:rPr>
@@ -333,7 +338,7 @@
         </w:p>
         <w:p>
           <w:pPr>
-            <w:pStyle w:val="TOC3"/>
+            <w:pStyle w:val="TM3"/>
             <w:tabs>
               <w:tab w:val="right" w:leader="dot" w:pos="9062"/>
             </w:tabs>
@@ -343,10 +348,10 @@
               <w:lang w:eastAsia="fr-FR"/>
             </w:rPr>
           </w:pPr>
-          <w:hyperlink w:anchor="_Toc97487899" w:history="1">
-            <w:r>
-              <w:rPr>
-                <w:rStyle w:val="Hyperlink"/>
+          <w:hyperlink w:anchor="_Toc97724899" w:history="1">
+            <w:r>
+              <w:rPr>
+                <w:rStyle w:val="Lienhypertexte"/>
                 <w:b/>
                 <w:bCs/>
                 <w:noProof/>
@@ -372,7 +377,7 @@
                 <w:noProof/>
                 <w:webHidden/>
               </w:rPr>
-              <w:instrText xml:space="preserve"> PAGEREF _Toc97487899 \h </w:instrText>
+              <w:instrText xml:space="preserve"> PAGEREF _Toc97724899 \h </w:instrText>
             </w:r>
             <w:r>
               <w:rPr>
@@ -405,7 +410,7 @@
         </w:p>
         <w:p>
           <w:pPr>
-            <w:pStyle w:val="TOC3"/>
+            <w:pStyle w:val="TM4"/>
             <w:tabs>
               <w:tab w:val="right" w:leader="dot" w:pos="9062"/>
             </w:tabs>
@@ -415,15 +420,13 @@
               <w:lang w:eastAsia="fr-FR"/>
             </w:rPr>
           </w:pPr>
-          <w:hyperlink w:anchor="_Toc97487900" w:history="1">
-            <w:r>
-              <w:rPr>
-                <w:rStyle w:val="Hyperlink"/>
-                <w:b/>
-                <w:bCs/>
-                <w:noProof/>
-              </w:rPr>
-              <w:t>1-2-2. Le Site Internet</w:t>
+          <w:hyperlink w:anchor="_Toc97724900" w:history="1">
+            <w:r>
+              <w:rPr>
+                <w:rStyle w:val="Lienhypertexte"/>
+                <w:noProof/>
+              </w:rPr>
+              <w:t>A) Objectifs à réaliser</w:t>
             </w:r>
             <w:r>
               <w:rPr>
@@ -444,7 +447,7 @@
                 <w:noProof/>
                 <w:webHidden/>
               </w:rPr>
-              <w:instrText xml:space="preserve"> PAGEREF _Toc97487900 \h </w:instrText>
+              <w:instrText xml:space="preserve"> PAGEREF _Toc97724900 \h </w:instrText>
             </w:r>
             <w:r>
               <w:rPr>
@@ -464,7 +467,7 @@
                 <w:noProof/>
                 <w:webHidden/>
               </w:rPr>
-              <w:t>11</w:t>
+              <w:t>4</w:t>
             </w:r>
             <w:r>
               <w:rPr>
@@ -477,7 +480,7 @@
         </w:p>
         <w:p>
           <w:pPr>
-            <w:pStyle w:val="TOC2"/>
+            <w:pStyle w:val="TM4"/>
             <w:tabs>
               <w:tab w:val="right" w:leader="dot" w:pos="9062"/>
             </w:tabs>
@@ -487,15 +490,13 @@
               <w:lang w:eastAsia="fr-FR"/>
             </w:rPr>
           </w:pPr>
-          <w:hyperlink w:anchor="_Toc97487903" w:history="1">
-            <w:r>
-              <w:rPr>
-                <w:rStyle w:val="Hyperlink"/>
-                <w:b/>
-                <w:bCs/>
-                <w:noProof/>
-              </w:rPr>
-              <w:t>1-3. Répartition du travail &amp; Organisation interne</w:t>
+          <w:hyperlink w:anchor="_Toc97724901" w:history="1">
+            <w:r>
+              <w:rPr>
+                <w:rStyle w:val="Lienhypertexte"/>
+                <w:noProof/>
+              </w:rPr>
+              <w:t>B) Déroulement d’une partie</w:t>
             </w:r>
             <w:r>
               <w:rPr>
@@ -516,7 +517,7 @@
                 <w:noProof/>
                 <w:webHidden/>
               </w:rPr>
-              <w:instrText xml:space="preserve"> PAGEREF _Toc97487903 \h </w:instrText>
+              <w:instrText xml:space="preserve"> PAGEREF _Toc97724901 \h </w:instrText>
             </w:r>
             <w:r>
               <w:rPr>
@@ -536,7 +537,7 @@
                 <w:noProof/>
                 <w:webHidden/>
               </w:rPr>
-              <w:t>12</w:t>
+              <w:t>7</w:t>
             </w:r>
             <w:r>
               <w:rPr>
@@ -549,7 +550,7 @@
         </w:p>
         <w:p>
           <w:pPr>
-            <w:pStyle w:val="TOC1"/>
+            <w:pStyle w:val="TM3"/>
             <w:tabs>
               <w:tab w:val="right" w:leader="dot" w:pos="9062"/>
             </w:tabs>
@@ -559,15 +560,15 @@
               <w:lang w:eastAsia="fr-FR"/>
             </w:rPr>
           </w:pPr>
-          <w:hyperlink w:anchor="_Toc97487904" w:history="1">
-            <w:r>
-              <w:rPr>
-                <w:rStyle w:val="Hyperlink"/>
+          <w:hyperlink w:anchor="_Toc97724902" w:history="1">
+            <w:r>
+              <w:rPr>
+                <w:rStyle w:val="Lienhypertexte"/>
                 <w:b/>
                 <w:bCs/>
                 <w:noProof/>
               </w:rPr>
-              <w:t>2. Aspect technique</w:t>
+              <w:t>1-2-2. Le Site Internet</w:t>
             </w:r>
             <w:r>
               <w:rPr>
@@ -588,7 +589,7 @@
                 <w:noProof/>
                 <w:webHidden/>
               </w:rPr>
-              <w:instrText xml:space="preserve"> PAGEREF _Toc97487904 \h </w:instrText>
+              <w:instrText xml:space="preserve"> PAGEREF _Toc97724902 \h </w:instrText>
             </w:r>
             <w:r>
               <w:rPr>
@@ -608,7 +609,7 @@
                 <w:noProof/>
                 <w:webHidden/>
               </w:rPr>
-              <w:t>13</w:t>
+              <w:t>11</w:t>
             </w:r>
             <w:r>
               <w:rPr>
@@ -621,7 +622,200 @@
         </w:p>
         <w:p>
           <w:pPr>
-            <w:pStyle w:val="TOC2"/>
+            <w:pStyle w:val="TM3"/>
+            <w:tabs>
+              <w:tab w:val="left" w:pos="880"/>
+              <w:tab w:val="right" w:leader="dot" w:pos="9062"/>
+            </w:tabs>
+            <w:rPr>
+              <w:rFonts w:eastAsiaTheme="minorEastAsia"/>
+              <w:noProof/>
+              <w:lang w:eastAsia="fr-FR"/>
+            </w:rPr>
+          </w:pPr>
+          <w:hyperlink w:anchor="_Toc97724903" w:history="1">
+            <w:r>
+              <w:rPr>
+                <w:rStyle w:val="Lienhypertexte"/>
+                <w:bCs/>
+                <w:i/>
+                <w:noProof/>
+              </w:rPr>
+              <w:t>A)</w:t>
+            </w:r>
+            <w:r>
+              <w:rPr>
+                <w:rFonts w:eastAsiaTheme="minorEastAsia"/>
+                <w:noProof/>
+                <w:lang w:eastAsia="fr-FR"/>
+              </w:rPr>
+              <w:t xml:space="preserve"> </w:t>
+            </w:r>
+            <w:r>
+              <w:rPr>
+                <w:rStyle w:val="Lienhypertexte"/>
+                <w:i/>
+                <w:iCs/>
+                <w:noProof/>
+              </w:rPr>
+              <w:t>Objectifs à réaliser sur le Site Internet</w:t>
+            </w:r>
+            <w:r>
+              <w:rPr>
+                <w:noProof/>
+                <w:webHidden/>
+              </w:rPr>
+              <w:tab/>
+            </w:r>
+            <w:r>
+              <w:rPr>
+                <w:noProof/>
+                <w:webHidden/>
+              </w:rPr>
+              <w:fldChar w:fldCharType="begin"/>
+            </w:r>
+            <w:r>
+              <w:rPr>
+                <w:noProof/>
+                <w:webHidden/>
+              </w:rPr>
+              <w:instrText xml:space="preserve"> PAGEREF _Toc97724903 \h </w:instrText>
+            </w:r>
+            <w:r>
+              <w:rPr>
+                <w:noProof/>
+                <w:webHidden/>
+              </w:rPr>
+            </w:r>
+            <w:r>
+              <w:rPr>
+                <w:noProof/>
+                <w:webHidden/>
+              </w:rPr>
+              <w:fldChar w:fldCharType="separate"/>
+            </w:r>
+            <w:r>
+              <w:rPr>
+                <w:noProof/>
+                <w:webHidden/>
+              </w:rPr>
+              <w:t>11</w:t>
+            </w:r>
+            <w:r>
+              <w:rPr>
+                <w:noProof/>
+                <w:webHidden/>
+              </w:rPr>
+              <w:fldChar w:fldCharType="end"/>
+            </w:r>
+          </w:hyperlink>
+        </w:p>
+        <w:p>
+          <w:pPr>
+            <w:pStyle w:val="TM2"/>
+            <w:tabs>
+              <w:tab w:val="left" w:pos="660"/>
+              <w:tab w:val="right" w:leader="dot" w:pos="9062"/>
+            </w:tabs>
+            <w:rPr>
+              <w:rFonts w:eastAsiaTheme="minorEastAsia"/>
+              <w:noProof/>
+              <w:lang w:eastAsia="fr-FR"/>
+            </w:rPr>
+          </w:pPr>
+          <w:r>
+            <w:rPr>
+              <w:rStyle w:val="Lienhypertexte"/>
+              <w:noProof/>
+            </w:rPr>
+            <w:t xml:space="preserve">    </w:t>
+          </w:r>
+          <w:r>
+            <w:rPr>
+              <w:rStyle w:val="Lienhypertexte"/>
+              <w:noProof/>
+            </w:rPr>
+            <w:t xml:space="preserve"> </w:t>
+          </w:r>
+          <w:hyperlink w:anchor="_Toc97724904" w:history="1">
+            <w:r>
+              <w:rPr>
+                <w:rStyle w:val="Lienhypertexte"/>
+                <w:i/>
+                <w:noProof/>
+              </w:rPr>
+              <w:t>B)</w:t>
+            </w:r>
+            <w:r>
+              <w:rPr>
+                <w:rFonts w:eastAsiaTheme="minorEastAsia"/>
+                <w:noProof/>
+                <w:lang w:eastAsia="fr-FR"/>
+              </w:rPr>
+              <w:tab/>
+            </w:r>
+            <w:r>
+              <w:rPr>
+                <w:rStyle w:val="Lienhypertexte"/>
+                <w:i/>
+                <w:iCs/>
+                <w:noProof/>
+              </w:rPr>
+              <w:t>Présentation du site</w:t>
+            </w:r>
+            <w:r>
+              <w:rPr>
+                <w:noProof/>
+                <w:webHidden/>
+              </w:rPr>
+              <w:tab/>
+            </w:r>
+            <w:r>
+              <w:rPr>
+                <w:noProof/>
+                <w:webHidden/>
+              </w:rPr>
+              <w:fldChar w:fldCharType="begin"/>
+            </w:r>
+            <w:r>
+              <w:rPr>
+                <w:noProof/>
+                <w:webHidden/>
+              </w:rPr>
+              <w:instrText xml:space="preserve"> PAGEREF _Toc97724904 \h </w:instrText>
+            </w:r>
+            <w:r>
+              <w:rPr>
+                <w:noProof/>
+                <w:webHidden/>
+              </w:rPr>
+            </w:r>
+            <w:r>
+              <w:rPr>
+                <w:noProof/>
+                <w:webHidden/>
+              </w:rPr>
+              <w:fldChar w:fldCharType="separate"/>
+            </w:r>
+            <w:r>
+              <w:rPr>
+                <w:noProof/>
+                <w:webHidden/>
+              </w:rPr>
+              <w:t>11</w:t>
+            </w:r>
+            <w:r>
+              <w:rPr>
+                <w:noProof/>
+                <w:webHidden/>
+              </w:rPr>
+              <w:fldChar w:fldCharType="end"/>
+            </w:r>
+          </w:hyperlink>
+        </w:p>
+        <w:p>
+          <w:pPr>
+            <w:pStyle w:val="TM2"/>
             <w:tabs>
               <w:tab w:val="right" w:leader="dot" w:pos="9062"/>
             </w:tabs>
@@ -631,15 +825,15 @@
               <w:lang w:eastAsia="fr-FR"/>
             </w:rPr>
           </w:pPr>
-          <w:hyperlink w:anchor="_Toc97487905" w:history="1">
-            <w:r>
-              <w:rPr>
-                <w:rStyle w:val="Hyperlink"/>
+          <w:hyperlink w:anchor="_Toc97724905" w:history="1">
+            <w:r>
+              <w:rPr>
+                <w:rStyle w:val="Lienhypertexte"/>
                 <w:b/>
                 <w:bCs/>
                 <w:noProof/>
               </w:rPr>
-              <w:t>2-1. Organisation du projet &amp; technologies utilisées</w:t>
+              <w:t>1-3. Répartition du travail &amp; Organisation interne</w:t>
             </w:r>
             <w:r>
               <w:rPr>
@@ -660,7 +854,7 @@
                 <w:noProof/>
                 <w:webHidden/>
               </w:rPr>
-              <w:instrText xml:space="preserve"> PAGEREF _Toc97487905 \h </w:instrText>
+              <w:instrText xml:space="preserve"> PAGEREF _Toc97724905 \h </w:instrText>
             </w:r>
             <w:r>
               <w:rPr>
@@ -680,7 +874,7 @@
                 <w:noProof/>
                 <w:webHidden/>
               </w:rPr>
-              <w:t>13</w:t>
+              <w:t>12</w:t>
             </w:r>
             <w:r>
               <w:rPr>
@@ -693,7 +887,7 @@
         </w:p>
         <w:p>
           <w:pPr>
-            <w:pStyle w:val="TOC3"/>
+            <w:pStyle w:val="TM1"/>
             <w:tabs>
               <w:tab w:val="right" w:leader="dot" w:pos="9062"/>
             </w:tabs>
@@ -703,15 +897,15 @@
               <w:lang w:eastAsia="fr-FR"/>
             </w:rPr>
           </w:pPr>
-          <w:hyperlink w:anchor="_Toc97487906" w:history="1">
-            <w:r>
-              <w:rPr>
-                <w:rStyle w:val="Hyperlink"/>
+          <w:hyperlink w:anchor="_Toc97724906" w:history="1">
+            <w:r>
+              <w:rPr>
+                <w:rStyle w:val="Lienhypertexte"/>
                 <w:b/>
                 <w:bCs/>
                 <w:noProof/>
               </w:rPr>
-              <w:t>2-1-1. Le Jeu</w:t>
+              <w:t>2. Aspect technique</w:t>
             </w:r>
             <w:r>
               <w:rPr>
@@ -732,7 +926,7 @@
                 <w:noProof/>
                 <w:webHidden/>
               </w:rPr>
-              <w:instrText xml:space="preserve"> PAGEREF _Toc97487906 \h </w:instrText>
+              <w:instrText xml:space="preserve"> PAGEREF _Toc97724906 \h </w:instrText>
             </w:r>
             <w:r>
               <w:rPr>
@@ -765,7 +959,7 @@
         </w:p>
         <w:p>
           <w:pPr>
-            <w:pStyle w:val="TOC3"/>
+            <w:pStyle w:val="TM2"/>
             <w:tabs>
               <w:tab w:val="right" w:leader="dot" w:pos="9062"/>
             </w:tabs>
@@ -775,15 +969,15 @@
               <w:lang w:eastAsia="fr-FR"/>
             </w:rPr>
           </w:pPr>
-          <w:hyperlink w:anchor="_Toc97487907" w:history="1">
-            <w:r>
-              <w:rPr>
-                <w:rStyle w:val="Hyperlink"/>
+          <w:hyperlink w:anchor="_Toc97724907" w:history="1">
+            <w:r>
+              <w:rPr>
+                <w:rStyle w:val="Lienhypertexte"/>
                 <w:b/>
                 <w:bCs/>
                 <w:noProof/>
               </w:rPr>
-              <w:t>2-1-2. Site Internet</w:t>
+              <w:t>2-1. Organisation du projet &amp; technologies utilisées</w:t>
             </w:r>
             <w:r>
               <w:rPr>
@@ -804,7 +998,7 @@
                 <w:noProof/>
                 <w:webHidden/>
               </w:rPr>
-              <w:instrText xml:space="preserve"> PAGEREF _Toc97487907 \h </w:instrText>
+              <w:instrText xml:space="preserve"> PAGEREF _Toc97724907 \h </w:instrText>
             </w:r>
             <w:r>
               <w:rPr>
@@ -837,7 +1031,7 @@
         </w:p>
         <w:p>
           <w:pPr>
-            <w:pStyle w:val="TOC2"/>
+            <w:pStyle w:val="TM3"/>
             <w:tabs>
               <w:tab w:val="right" w:leader="dot" w:pos="9062"/>
             </w:tabs>
@@ -847,15 +1041,15 @@
               <w:lang w:eastAsia="fr-FR"/>
             </w:rPr>
           </w:pPr>
-          <w:hyperlink w:anchor="_Toc97487908" w:history="1">
-            <w:r>
-              <w:rPr>
-                <w:rStyle w:val="Hyperlink"/>
+          <w:hyperlink w:anchor="_Toc97724908" w:history="1">
+            <w:r>
+              <w:rPr>
+                <w:rStyle w:val="Lienhypertexte"/>
                 <w:b/>
                 <w:bCs/>
                 <w:noProof/>
               </w:rPr>
-              <w:t>2-2. Fonctionnement du jeu</w:t>
+              <w:t>2-1-1. Le Jeu</w:t>
             </w:r>
             <w:r>
               <w:rPr>
@@ -876,7 +1070,7 @@
                 <w:noProof/>
                 <w:webHidden/>
               </w:rPr>
-              <w:instrText xml:space="preserve"> PAGEREF _Toc97487908 \h </w:instrText>
+              <w:instrText xml:space="preserve"> PAGEREF _Toc97724908 \h </w:instrText>
             </w:r>
             <w:r>
               <w:rPr>
@@ -896,7 +1090,7 @@
                 <w:noProof/>
                 <w:webHidden/>
               </w:rPr>
-              <w:t>14</w:t>
+              <w:t>13</w:t>
             </w:r>
             <w:r>
               <w:rPr>
@@ -909,7 +1103,7 @@
         </w:p>
         <w:p>
           <w:pPr>
-            <w:pStyle w:val="TOC3"/>
+            <w:pStyle w:val="TM3"/>
             <w:tabs>
               <w:tab w:val="right" w:leader="dot" w:pos="9062"/>
             </w:tabs>
@@ -919,15 +1113,15 @@
               <w:lang w:eastAsia="fr-FR"/>
             </w:rPr>
           </w:pPr>
-          <w:hyperlink w:anchor="_Toc97487909" w:history="1">
-            <w:r>
-              <w:rPr>
-                <w:rStyle w:val="Hyperlink"/>
+          <w:hyperlink w:anchor="_Toc97724909" w:history="1">
+            <w:r>
+              <w:rPr>
+                <w:rStyle w:val="Lienhypertexte"/>
                 <w:b/>
                 <w:bCs/>
                 <w:noProof/>
               </w:rPr>
-              <w:t>2-2-1. Modèle</w:t>
+              <w:t>2-1-2. Site Internet</w:t>
             </w:r>
             <w:r>
               <w:rPr>
@@ -948,7 +1142,7 @@
                 <w:noProof/>
                 <w:webHidden/>
               </w:rPr>
-              <w:instrText xml:space="preserve"> PAGEREF _Toc97487909 \h </w:instrText>
+              <w:instrText xml:space="preserve"> PAGEREF _Toc97724909 \h </w:instrText>
             </w:r>
             <w:r>
               <w:rPr>
@@ -968,7 +1162,7 @@
                 <w:noProof/>
                 <w:webHidden/>
               </w:rPr>
-              <w:t>14</w:t>
+              <w:t>13</w:t>
             </w:r>
             <w:r>
               <w:rPr>
@@ -981,7 +1175,7 @@
         </w:p>
         <w:p>
           <w:pPr>
-            <w:pStyle w:val="TOC3"/>
+            <w:pStyle w:val="TM2"/>
             <w:tabs>
               <w:tab w:val="right" w:leader="dot" w:pos="9062"/>
             </w:tabs>
@@ -991,15 +1185,15 @@
               <w:lang w:eastAsia="fr-FR"/>
             </w:rPr>
           </w:pPr>
-          <w:hyperlink w:anchor="_Toc97487910" w:history="1">
-            <w:r>
-              <w:rPr>
-                <w:rStyle w:val="Hyperlink"/>
+          <w:hyperlink w:anchor="_Toc97724910" w:history="1">
+            <w:r>
+              <w:rPr>
+                <w:rStyle w:val="Lienhypertexte"/>
                 <w:b/>
                 <w:bCs/>
                 <w:noProof/>
               </w:rPr>
-              <w:t>2-2-2. Explication du diagramme</w:t>
+              <w:t>2-2. Fonctionnement du jeu</w:t>
             </w:r>
             <w:r>
               <w:rPr>
@@ -1020,7 +1214,7 @@
                 <w:noProof/>
                 <w:webHidden/>
               </w:rPr>
-              <w:instrText xml:space="preserve"> PAGEREF _Toc97487910 \h </w:instrText>
+              <w:instrText xml:space="preserve"> PAGEREF _Toc97724910 \h </w:instrText>
             </w:r>
             <w:r>
               <w:rPr>
@@ -1040,7 +1234,7 @@
                 <w:noProof/>
                 <w:webHidden/>
               </w:rPr>
-              <w:t>17</w:t>
+              <w:t>14</w:t>
             </w:r>
             <w:r>
               <w:rPr>
@@ -1053,7 +1247,7 @@
         </w:p>
         <w:p>
           <w:pPr>
-            <w:pStyle w:val="TOC3"/>
+            <w:pStyle w:val="TM3"/>
             <w:tabs>
               <w:tab w:val="right" w:leader="dot" w:pos="9062"/>
             </w:tabs>
@@ -1063,15 +1257,15 @@
               <w:lang w:eastAsia="fr-FR"/>
             </w:rPr>
           </w:pPr>
-          <w:hyperlink w:anchor="_Toc97487911" w:history="1">
-            <w:r>
-              <w:rPr>
-                <w:rStyle w:val="Hyperlink"/>
+          <w:hyperlink w:anchor="_Toc97724911" w:history="1">
+            <w:r>
+              <w:rPr>
+                <w:rStyle w:val="Lienhypertexte"/>
                 <w:b/>
                 <w:bCs/>
                 <w:noProof/>
               </w:rPr>
-              <w:t>2-2-2. Création des Vues</w:t>
+              <w:t>2-2-1. Modèle</w:t>
             </w:r>
             <w:r>
               <w:rPr>
@@ -1092,7 +1286,7 @@
                 <w:noProof/>
                 <w:webHidden/>
               </w:rPr>
-              <w:instrText xml:space="preserve"> PAGEREF _Toc97487911 \h </w:instrText>
+              <w:instrText xml:space="preserve"> PAGEREF _Toc97724911 \h </w:instrText>
             </w:r>
             <w:r>
               <w:rPr>
@@ -1112,7 +1306,7 @@
                 <w:noProof/>
                 <w:webHidden/>
               </w:rPr>
-              <w:t>17</w:t>
+              <w:t>14</w:t>
             </w:r>
             <w:r>
               <w:rPr>
@@ -1125,7 +1319,273 @@
         </w:p>
         <w:p>
           <w:pPr>
-            <w:pStyle w:val="TOC2"/>
+            <w:pStyle w:val="TM4"/>
+            <w:tabs>
+              <w:tab w:val="left" w:pos="1100"/>
+              <w:tab w:val="right" w:leader="dot" w:pos="9062"/>
+            </w:tabs>
+            <w:rPr>
+              <w:rFonts w:eastAsiaTheme="minorEastAsia"/>
+              <w:noProof/>
+              <w:lang w:eastAsia="fr-FR"/>
+            </w:rPr>
+          </w:pPr>
+          <w:hyperlink w:anchor="_Toc97724912" w:history="1">
+            <w:r>
+              <w:rPr>
+                <w:rStyle w:val="Lienhypertexte"/>
+                <w:b/>
+                <w:bCs/>
+                <w:noProof/>
+              </w:rPr>
+              <w:t>A)</w:t>
+            </w:r>
+            <w:r>
+              <w:rPr>
+                <w:rFonts w:eastAsiaTheme="minorEastAsia"/>
+                <w:noProof/>
+                <w:lang w:eastAsia="fr-FR"/>
+              </w:rPr>
+              <w:tab/>
+            </w:r>
+            <w:r>
+              <w:rPr>
+                <w:rStyle w:val="Lienhypertexte"/>
+                <w:b/>
+                <w:bCs/>
+                <w:noProof/>
+              </w:rPr>
+              <w:t>Fonctionnement de l’instanciation des objets</w:t>
+            </w:r>
+            <w:r>
+              <w:rPr>
+                <w:noProof/>
+                <w:webHidden/>
+              </w:rPr>
+              <w:tab/>
+            </w:r>
+            <w:r>
+              <w:rPr>
+                <w:noProof/>
+                <w:webHidden/>
+              </w:rPr>
+              <w:fldChar w:fldCharType="begin"/>
+            </w:r>
+            <w:r>
+              <w:rPr>
+                <w:noProof/>
+                <w:webHidden/>
+              </w:rPr>
+              <w:instrText xml:space="preserve"> PAGEREF _Toc97724912 \h </w:instrText>
+            </w:r>
+            <w:r>
+              <w:rPr>
+                <w:noProof/>
+                <w:webHidden/>
+              </w:rPr>
+            </w:r>
+            <w:r>
+              <w:rPr>
+                <w:noProof/>
+                <w:webHidden/>
+              </w:rPr>
+              <w:fldChar w:fldCharType="separate"/>
+            </w:r>
+            <w:r>
+              <w:rPr>
+                <w:noProof/>
+                <w:webHidden/>
+              </w:rPr>
+              <w:t>14</w:t>
+            </w:r>
+            <w:r>
+              <w:rPr>
+                <w:noProof/>
+                <w:webHidden/>
+              </w:rPr>
+              <w:fldChar w:fldCharType="end"/>
+            </w:r>
+          </w:hyperlink>
+        </w:p>
+        <w:p>
+          <w:pPr>
+            <w:pStyle w:val="TM4"/>
+            <w:tabs>
+              <w:tab w:val="left" w:pos="1100"/>
+              <w:tab w:val="right" w:leader="dot" w:pos="9062"/>
+            </w:tabs>
+            <w:rPr>
+              <w:rFonts w:eastAsiaTheme="minorEastAsia"/>
+              <w:noProof/>
+              <w:lang w:eastAsia="fr-FR"/>
+            </w:rPr>
+          </w:pPr>
+          <w:hyperlink w:anchor="_Toc97724913" w:history="1">
+            <w:r>
+              <w:rPr>
+                <w:rStyle w:val="Lienhypertexte"/>
+                <w:b/>
+                <w:bCs/>
+                <w:noProof/>
+              </w:rPr>
+              <w:t>B)</w:t>
+            </w:r>
+            <w:r>
+              <w:rPr>
+                <w:rFonts w:eastAsiaTheme="minorEastAsia"/>
+                <w:noProof/>
+                <w:lang w:eastAsia="fr-FR"/>
+              </w:rPr>
+              <w:tab/>
+            </w:r>
+            <w:r>
+              <w:rPr>
+                <w:rStyle w:val="Lienhypertexte"/>
+                <w:b/>
+                <w:bCs/>
+                <w:noProof/>
+              </w:rPr>
+              <w:t>Les Variables Globales</w:t>
+            </w:r>
+            <w:r>
+              <w:rPr>
+                <w:noProof/>
+                <w:webHidden/>
+              </w:rPr>
+              <w:tab/>
+            </w:r>
+            <w:r>
+              <w:rPr>
+                <w:noProof/>
+                <w:webHidden/>
+              </w:rPr>
+              <w:fldChar w:fldCharType="begin"/>
+            </w:r>
+            <w:r>
+              <w:rPr>
+                <w:noProof/>
+                <w:webHidden/>
+              </w:rPr>
+              <w:instrText xml:space="preserve"> PAGEREF _Toc97724913 \h </w:instrText>
+            </w:r>
+            <w:r>
+              <w:rPr>
+                <w:noProof/>
+                <w:webHidden/>
+              </w:rPr>
+            </w:r>
+            <w:r>
+              <w:rPr>
+                <w:noProof/>
+                <w:webHidden/>
+              </w:rPr>
+              <w:fldChar w:fldCharType="separate"/>
+            </w:r>
+            <w:r>
+              <w:rPr>
+                <w:noProof/>
+                <w:webHidden/>
+              </w:rPr>
+              <w:t>16</w:t>
+            </w:r>
+            <w:r>
+              <w:rPr>
+                <w:noProof/>
+                <w:webHidden/>
+              </w:rPr>
+              <w:fldChar w:fldCharType="end"/>
+            </w:r>
+          </w:hyperlink>
+        </w:p>
+        <w:p>
+          <w:pPr>
+            <w:pStyle w:val="TM4"/>
+            <w:tabs>
+              <w:tab w:val="left" w:pos="1100"/>
+              <w:tab w:val="right" w:leader="dot" w:pos="9062"/>
+            </w:tabs>
+            <w:rPr>
+              <w:rFonts w:eastAsiaTheme="minorEastAsia"/>
+              <w:noProof/>
+              <w:lang w:eastAsia="fr-FR"/>
+            </w:rPr>
+          </w:pPr>
+          <w:hyperlink w:anchor="_Toc97724914" w:history="1">
+            <w:r>
+              <w:rPr>
+                <w:rStyle w:val="Lienhypertexte"/>
+                <w:noProof/>
+              </w:rPr>
+              <w:t>C)</w:t>
+            </w:r>
+            <w:r>
+              <w:rPr>
+                <w:rFonts w:eastAsiaTheme="minorEastAsia"/>
+                <w:noProof/>
+                <w:lang w:eastAsia="fr-FR"/>
+              </w:rPr>
+              <w:tab/>
+            </w:r>
+            <w:r>
+              <w:rPr>
+                <w:rStyle w:val="Lienhypertexte"/>
+                <w:noProof/>
+              </w:rPr>
+              <w:t>Diagramme de classe du modèle</w:t>
+            </w:r>
+            <w:r>
+              <w:rPr>
+                <w:noProof/>
+                <w:webHidden/>
+              </w:rPr>
+              <w:tab/>
+            </w:r>
+            <w:r>
+              <w:rPr>
+                <w:noProof/>
+                <w:webHidden/>
+              </w:rPr>
+              <w:fldChar w:fldCharType="begin"/>
+            </w:r>
+            <w:r>
+              <w:rPr>
+                <w:noProof/>
+                <w:webHidden/>
+              </w:rPr>
+              <w:instrText xml:space="preserve"> PAGEREF _Toc97724914 \h </w:instrText>
+            </w:r>
+            <w:r>
+              <w:rPr>
+                <w:noProof/>
+                <w:webHidden/>
+              </w:rPr>
+            </w:r>
+            <w:r>
+              <w:rPr>
+                <w:noProof/>
+                <w:webHidden/>
+              </w:rPr>
+              <w:fldChar w:fldCharType="separate"/>
+            </w:r>
+            <w:r>
+              <w:rPr>
+                <w:noProof/>
+                <w:webHidden/>
+              </w:rPr>
+              <w:t>17</w:t>
+            </w:r>
+            <w:r>
+              <w:rPr>
+                <w:noProof/>
+                <w:webHidden/>
+              </w:rPr>
+              <w:fldChar w:fldCharType="end"/>
+            </w:r>
+          </w:hyperlink>
+        </w:p>
+        <w:p>
+          <w:pPr>
+            <w:pStyle w:val="TM3"/>
             <w:tabs>
               <w:tab w:val="right" w:leader="dot" w:pos="9062"/>
             </w:tabs>
@@ -1135,15 +1595,15 @@
               <w:lang w:eastAsia="fr-FR"/>
             </w:rPr>
           </w:pPr>
-          <w:hyperlink w:anchor="_Toc97487912" w:history="1">
-            <w:r>
-              <w:rPr>
-                <w:rStyle w:val="Hyperlink"/>
+          <w:hyperlink w:anchor="_Toc97724915" w:history="1">
+            <w:r>
+              <w:rPr>
+                <w:rStyle w:val="Lienhypertexte"/>
                 <w:b/>
                 <w:bCs/>
                 <w:noProof/>
               </w:rPr>
-              <w:t>2-3. Fonctionnement du Site Internet</w:t>
+              <w:t>2-2-2. Fonctionnement des Vues et des Contrôleurs</w:t>
             </w:r>
             <w:r>
               <w:rPr>
@@ -1164,7 +1624,7 @@
                 <w:noProof/>
                 <w:webHidden/>
               </w:rPr>
-              <w:instrText xml:space="preserve"> PAGEREF _Toc97487912 \h </w:instrText>
+              <w:instrText xml:space="preserve"> PAGEREF _Toc97724915 \h </w:instrText>
             </w:r>
             <w:r>
               <w:rPr>
@@ -1184,7 +1644,7 @@
                 <w:noProof/>
                 <w:webHidden/>
               </w:rPr>
-              <w:t>17</w:t>
+              <w:t>18</w:t>
             </w:r>
             <w:r>
               <w:rPr>
@@ -1197,7 +1657,183 @@
         </w:p>
         <w:p>
           <w:pPr>
-            <w:pStyle w:val="TOC1"/>
+            <w:pStyle w:val="TM4"/>
+            <w:tabs>
+              <w:tab w:val="left" w:pos="1100"/>
+              <w:tab w:val="right" w:leader="dot" w:pos="9062"/>
+            </w:tabs>
+            <w:rPr>
+              <w:rFonts w:eastAsiaTheme="minorEastAsia"/>
+              <w:noProof/>
+              <w:lang w:eastAsia="fr-FR"/>
+            </w:rPr>
+          </w:pPr>
+          <w:hyperlink w:anchor="_Toc97724916" w:history="1">
+            <w:r>
+              <w:rPr>
+                <w:rStyle w:val="Lienhypertexte"/>
+                <w:b/>
+                <w:bCs/>
+                <w:noProof/>
+              </w:rPr>
+              <w:t>A)</w:t>
+            </w:r>
+            <w:r>
+              <w:rPr>
+                <w:rFonts w:eastAsiaTheme="minorEastAsia"/>
+                <w:noProof/>
+                <w:lang w:eastAsia="fr-FR"/>
+              </w:rPr>
+              <w:tab/>
+            </w:r>
+            <w:r>
+              <w:rPr>
+                <w:rStyle w:val="Lienhypertexte"/>
+                <w:b/>
+                <w:bCs/>
+                <w:noProof/>
+              </w:rPr>
+              <w:t>Génération des vues</w:t>
+            </w:r>
+            <w:r>
+              <w:rPr>
+                <w:noProof/>
+                <w:webHidden/>
+              </w:rPr>
+              <w:tab/>
+            </w:r>
+            <w:r>
+              <w:rPr>
+                <w:noProof/>
+                <w:webHidden/>
+              </w:rPr>
+              <w:fldChar w:fldCharType="begin"/>
+            </w:r>
+            <w:r>
+              <w:rPr>
+                <w:noProof/>
+                <w:webHidden/>
+              </w:rPr>
+              <w:instrText xml:space="preserve"> PAGEREF _Toc97724916 \h </w:instrText>
+            </w:r>
+            <w:r>
+              <w:rPr>
+                <w:noProof/>
+                <w:webHidden/>
+              </w:rPr>
+            </w:r>
+            <w:r>
+              <w:rPr>
+                <w:noProof/>
+                <w:webHidden/>
+              </w:rPr>
+              <w:fldChar w:fldCharType="separate"/>
+            </w:r>
+            <w:r>
+              <w:rPr>
+                <w:noProof/>
+                <w:webHidden/>
+              </w:rPr>
+              <w:t>18</w:t>
+            </w:r>
+            <w:r>
+              <w:rPr>
+                <w:noProof/>
+                <w:webHidden/>
+              </w:rPr>
+              <w:fldChar w:fldCharType="end"/>
+            </w:r>
+          </w:hyperlink>
+        </w:p>
+        <w:p>
+          <w:pPr>
+            <w:pStyle w:val="TM4"/>
+            <w:tabs>
+              <w:tab w:val="left" w:pos="1100"/>
+              <w:tab w:val="right" w:leader="dot" w:pos="9062"/>
+            </w:tabs>
+            <w:rPr>
+              <w:rFonts w:eastAsiaTheme="minorEastAsia"/>
+              <w:noProof/>
+              <w:lang w:eastAsia="fr-FR"/>
+            </w:rPr>
+          </w:pPr>
+          <w:hyperlink w:anchor="_Toc97724917" w:history="1">
+            <w:r>
+              <w:rPr>
+                <w:rStyle w:val="Lienhypertexte"/>
+                <w:noProof/>
+              </w:rPr>
+              <w:t>B)</w:t>
+            </w:r>
+            <w:r>
+              <w:rPr>
+                <w:rFonts w:eastAsiaTheme="minorEastAsia"/>
+                <w:noProof/>
+                <w:lang w:eastAsia="fr-FR"/>
+              </w:rPr>
+              <w:tab/>
+            </w:r>
+            <w:r>
+              <w:rPr>
+                <w:rStyle w:val="Lienhypertexte"/>
+                <w:noProof/>
+              </w:rPr>
+              <w:t>Gestion des contrôleurs</w:t>
+            </w:r>
+            <w:r>
+              <w:rPr>
+                <w:noProof/>
+                <w:webHidden/>
+              </w:rPr>
+              <w:tab/>
+            </w:r>
+            <w:r>
+              <w:rPr>
+                <w:noProof/>
+                <w:webHidden/>
+              </w:rPr>
+              <w:fldChar w:fldCharType="begin"/>
+            </w:r>
+            <w:r>
+              <w:rPr>
+                <w:noProof/>
+                <w:webHidden/>
+              </w:rPr>
+              <w:instrText xml:space="preserve"> PAGEREF _Toc97724917 \h </w:instrText>
+            </w:r>
+            <w:r>
+              <w:rPr>
+                <w:noProof/>
+                <w:webHidden/>
+              </w:rPr>
+            </w:r>
+            <w:r>
+              <w:rPr>
+                <w:noProof/>
+                <w:webHidden/>
+              </w:rPr>
+              <w:fldChar w:fldCharType="separate"/>
+            </w:r>
+            <w:r>
+              <w:rPr>
+                <w:noProof/>
+                <w:webHidden/>
+              </w:rPr>
+              <w:t>18</w:t>
+            </w:r>
+            <w:r>
+              <w:rPr>
+                <w:noProof/>
+                <w:webHidden/>
+              </w:rPr>
+              <w:fldChar w:fldCharType="end"/>
+            </w:r>
+          </w:hyperlink>
+        </w:p>
+        <w:p>
+          <w:pPr>
+            <w:pStyle w:val="TM2"/>
             <w:tabs>
               <w:tab w:val="right" w:leader="dot" w:pos="9062"/>
             </w:tabs>
@@ -1207,10 +1843,82 @@
               <w:lang w:eastAsia="fr-FR"/>
             </w:rPr>
           </w:pPr>
-          <w:hyperlink w:anchor="_Toc97487913" w:history="1">
-            <w:r>
-              <w:rPr>
-                <w:rStyle w:val="Hyperlink"/>
+          <w:hyperlink w:anchor="_Toc97724918" w:history="1">
+            <w:r>
+              <w:rPr>
+                <w:rStyle w:val="Lienhypertexte"/>
+                <w:b/>
+                <w:bCs/>
+                <w:noProof/>
+              </w:rPr>
+              <w:t>2-3. Fonctionnement du Site Internet</w:t>
+            </w:r>
+            <w:r>
+              <w:rPr>
+                <w:noProof/>
+                <w:webHidden/>
+              </w:rPr>
+              <w:tab/>
+            </w:r>
+            <w:r>
+              <w:rPr>
+                <w:noProof/>
+                <w:webHidden/>
+              </w:rPr>
+              <w:fldChar w:fldCharType="begin"/>
+            </w:r>
+            <w:r>
+              <w:rPr>
+                <w:noProof/>
+                <w:webHidden/>
+              </w:rPr>
+              <w:instrText xml:space="preserve"> PAGEREF _Toc97724918 \h </w:instrText>
+            </w:r>
+            <w:r>
+              <w:rPr>
+                <w:noProof/>
+                <w:webHidden/>
+              </w:rPr>
+            </w:r>
+            <w:r>
+              <w:rPr>
+                <w:noProof/>
+                <w:webHidden/>
+              </w:rPr>
+              <w:fldChar w:fldCharType="separate"/>
+            </w:r>
+            <w:r>
+              <w:rPr>
+                <w:noProof/>
+                <w:webHidden/>
+              </w:rPr>
+              <w:t>19</w:t>
+            </w:r>
+            <w:r>
+              <w:rPr>
+                <w:noProof/>
+                <w:webHidden/>
+              </w:rPr>
+              <w:fldChar w:fldCharType="end"/>
+            </w:r>
+          </w:hyperlink>
+        </w:p>
+        <w:p>
+          <w:pPr>
+            <w:pStyle w:val="TM1"/>
+            <w:tabs>
+              <w:tab w:val="right" w:leader="dot" w:pos="9062"/>
+            </w:tabs>
+            <w:rPr>
+              <w:rFonts w:eastAsiaTheme="minorEastAsia"/>
+              <w:noProof/>
+              <w:lang w:eastAsia="fr-FR"/>
+            </w:rPr>
+          </w:pPr>
+          <w:hyperlink w:anchor="_Toc97724919" w:history="1">
+            <w:r>
+              <w:rPr>
+                <w:rStyle w:val="Lienhypertexte"/>
                 <w:noProof/>
               </w:rPr>
               <w:t>3.Annexes</w:t>
@@ -1234,7 +1942,7 @@
                 <w:noProof/>
                 <w:webHidden/>
               </w:rPr>
-              <w:instrText xml:space="preserve"> PAGEREF _Toc97487913 \h </w:instrText>
+              <w:instrText xml:space="preserve"> PAGEREF _Toc97724919 \h </w:instrText>
             </w:r>
             <w:r>
               <w:rPr>
@@ -1254,7 +1962,7 @@
                 <w:noProof/>
                 <w:webHidden/>
               </w:rPr>
-              <w:t>17</w:t>
+              <w:t>19</w:t>
             </w:r>
             <w:r>
               <w:rPr>
@@ -1272,11 +1980,6 @@
             </w:rPr>
           </w:pPr>
           <w:r>
-            <w:rPr>
-              <w:b/>
-              <w:bCs/>
-              <w:noProof/>
-            </w:rPr>
             <w:fldChar w:fldCharType="end"/>
           </w:r>
         </w:p>
@@ -1297,13 +2000,13 @@
     </w:p>
     <w:p>
       <w:pPr>
-        <w:pStyle w:val="Heading1"/>
-        <w:rPr>
-          <w:b/>
-          <w:bCs/>
-        </w:rPr>
-      </w:pPr>
-      <w:bookmarkStart w:id="0" w:name="_Toc97487896"/>
+        <w:pStyle w:val="Titre1"/>
+        <w:rPr>
+          <w:b/>
+          <w:bCs/>
+        </w:rPr>
+      </w:pPr>
+      <w:bookmarkStart w:id="0" w:name="_Toc97724896"/>
       <w:r>
         <w:rPr>
           <w:b/>
@@ -1325,7 +2028,21 @@
           <w:b/>
           <w:bCs/>
         </w:rPr>
-        <w:t>God’s</w:t>
+        <w:t>God</w:t>
+      </w:r>
+      <w:r>
+        <w:rPr>
+          <w:b/>
+          <w:bCs/>
+        </w:rPr>
+        <w:t>s</w:t>
+      </w:r>
+      <w:r>
+        <w:rPr>
+          <w:b/>
+          <w:bCs/>
+        </w:rPr>
+        <w:t>’s</w:t>
       </w:r>
       <w:proofErr w:type="spellEnd"/>
       <w:r>
@@ -1339,13 +2056,13 @@
     </w:p>
     <w:p>
       <w:pPr>
-        <w:pStyle w:val="Heading2"/>
-        <w:rPr>
-          <w:b/>
-          <w:bCs/>
-        </w:rPr>
-      </w:pPr>
-      <w:bookmarkStart w:id="1" w:name="_Toc97487897"/>
+        <w:pStyle w:val="Titre2"/>
+        <w:rPr>
+          <w:b/>
+          <w:bCs/>
+        </w:rPr>
+      </w:pPr>
+      <w:bookmarkStart w:id="1" w:name="_Toc97724897"/>
       <w:r>
         <w:rPr>
           <w:b/>
@@ -1478,13 +2195,13 @@
     </w:p>
     <w:p>
       <w:pPr>
-        <w:pStyle w:val="Heading2"/>
-        <w:rPr>
-          <w:b/>
-          <w:bCs/>
-        </w:rPr>
-      </w:pPr>
-      <w:bookmarkStart w:id="2" w:name="_Toc97487898"/>
+        <w:pStyle w:val="Titre2"/>
+        <w:rPr>
+          <w:b/>
+          <w:bCs/>
+        </w:rPr>
+      </w:pPr>
+      <w:bookmarkStart w:id="2" w:name="_Toc97724898"/>
       <w:r>
         <w:rPr>
           <w:b/>
@@ -1511,13 +2228,13 @@
     </w:p>
     <w:p>
       <w:pPr>
-        <w:pStyle w:val="Heading3"/>
-        <w:rPr>
-          <w:b/>
-          <w:bCs/>
-        </w:rPr>
-      </w:pPr>
-      <w:bookmarkStart w:id="3" w:name="_Toc97487899"/>
+        <w:pStyle w:val="Titre3"/>
+        <w:rPr>
+          <w:b/>
+          <w:bCs/>
+        </w:rPr>
+      </w:pPr>
+      <w:bookmarkStart w:id="3" w:name="_Toc97724899"/>
       <w:r>
         <w:rPr>
           <w:b/>
@@ -1529,13 +2246,11 @@
     </w:p>
     <w:p>
       <w:pPr>
-        <w:pStyle w:val="Heading4"/>
-      </w:pPr>
-      <w:r>
-        <w:t>A</w:t>
-      </w:r>
-      <w:r>
-        <w:t xml:space="preserve">) </w:t>
+        <w:pStyle w:val="Titre4"/>
+      </w:pPr>
+      <w:bookmarkStart w:id="4" w:name="_Toc97724900"/>
+      <w:r>
+        <w:t xml:space="preserve">A) </w:t>
       </w:r>
       <w:r>
         <w:t>Objectifs</w:t>
@@ -1543,6 +2258,7 @@
       <w:r>
         <w:t xml:space="preserve"> à réaliser</w:t>
       </w:r>
+      <w:bookmarkEnd w:id="4"/>
     </w:p>
     <w:p>
       <w:r>
@@ -1564,7 +2280,7 @@
           <w:szCs w:val="24"/>
         </w:rPr>
       </w:pPr>
-      <w:bookmarkStart w:id="4" w:name="_Toc10925"/>
+      <w:bookmarkStart w:id="5" w:name="_Toc10925"/>
       <w:r>
         <w:rPr>
           <w:b/>
@@ -1574,7 +2290,7 @@
         </w:rPr>
         <w:t xml:space="preserve">Le menu du jeu : </w:t>
       </w:r>
-      <w:bookmarkEnd w:id="4"/>
+      <w:bookmarkEnd w:id="5"/>
     </w:p>
     <w:tbl>
       <w:tblPr>
@@ -1840,12 +2556,17 @@
               <w:t>(</w:t>
             </w:r>
             <w:proofErr w:type="spellStart"/>
+            <w:proofErr w:type="gramStart"/>
             <w:r>
               <w:t>cf</w:t>
             </w:r>
             <w:proofErr w:type="spellEnd"/>
             <w:r>
-              <w:t xml:space="preserve"> : </w:t>
+              <w:t xml:space="preserve"> :</w:t>
+            </w:r>
+            <w:proofErr w:type="gramEnd"/>
+            <w:r>
+              <w:t xml:space="preserve"> </w:t>
             </w:r>
             <w:proofErr w:type="spellStart"/>
             <w:r>
@@ -2135,7 +2856,7 @@
           <w:szCs w:val="24"/>
         </w:rPr>
       </w:pPr>
-      <w:bookmarkStart w:id="5" w:name="_Toc10926"/>
+      <w:bookmarkStart w:id="6" w:name="_Toc10926"/>
       <w:r>
         <w:rPr>
           <w:b/>
@@ -2155,7 +2876,7 @@
         </w:rPr>
         <w:t xml:space="preserve"> </w:t>
       </w:r>
-      <w:bookmarkEnd w:id="5"/>
+      <w:bookmarkEnd w:id="6"/>
     </w:p>
     <w:p>
       <w:pPr>
@@ -2562,6 +3283,7 @@
               <w:spacing w:line="259" w:lineRule="auto"/>
             </w:pPr>
             <w:proofErr w:type="spellStart"/>
+            <w:proofErr w:type="gramStart"/>
             <w:r>
               <w:rPr>
                 <w:b/>
@@ -2573,13 +3295,14 @@
               <w:rPr>
                 <w:b/>
               </w:rPr>
-              <w:t xml:space="preserve"> </w:t>
-            </w:r>
-            <w:r>
-              <w:rPr>
-                <w:b/>
-              </w:rPr>
-              <w:t xml:space="preserve"> / buffs</w:t>
+              <w:t xml:space="preserve">  /</w:t>
+            </w:r>
+            <w:proofErr w:type="gramEnd"/>
+            <w:r>
+              <w:rPr>
+                <w:b/>
+              </w:rPr>
+              <w:t xml:space="preserve"> buffs</w:t>
             </w:r>
           </w:p>
         </w:tc>
@@ -2801,7 +3524,7 @@
           <w:szCs w:val="24"/>
         </w:rPr>
       </w:pPr>
-      <w:bookmarkStart w:id="6" w:name="_Toc10927"/>
+      <w:bookmarkStart w:id="7" w:name="_Toc10927"/>
     </w:p>
     <w:p>
       <w:pPr>
@@ -2832,7 +3555,7 @@
         </w:rPr>
         <w:t xml:space="preserve"> </w:t>
       </w:r>
-      <w:bookmarkEnd w:id="6"/>
+      <w:bookmarkEnd w:id="7"/>
     </w:p>
     <w:p>
       <w:pPr>
@@ -3226,7 +3949,21 @@
               <w:rPr>
                 <w:lang w:val="fr-FR"/>
               </w:rPr>
-              <w:t xml:space="preserve">Le joueur vas pouvoir </w:t>
+              <w:t xml:space="preserve">Le joueur </w:t>
+            </w:r>
+            <w:proofErr w:type="gramStart"/>
+            <w:r>
+              <w:rPr>
+                <w:lang w:val="fr-FR"/>
+              </w:rPr>
+              <w:t>vas</w:t>
+            </w:r>
+            <w:proofErr w:type="gramEnd"/>
+            <w:r>
+              <w:rPr>
+                <w:lang w:val="fr-FR"/>
+              </w:rPr>
+              <w:t xml:space="preserve"> pouvoir </w:t>
             </w:r>
             <w:r>
               <w:rPr>
@@ -3594,7 +4331,7 @@
           <w:szCs w:val="24"/>
         </w:rPr>
       </w:pPr>
-      <w:bookmarkStart w:id="7" w:name="_Toc10928"/>
+      <w:bookmarkStart w:id="8" w:name="_Toc10928"/>
       <w:r>
         <w:rPr>
           <w:b/>
@@ -3634,7 +4371,7 @@
         </w:rPr>
         <w:t xml:space="preserve"> </w:t>
       </w:r>
-      <w:bookmarkEnd w:id="7"/>
+      <w:bookmarkEnd w:id="8"/>
     </w:p>
     <w:p>
       <w:pPr>
@@ -4482,14 +5219,16 @@
     <w:p/>
     <w:p>
       <w:pPr>
-        <w:pStyle w:val="Heading4"/>
-      </w:pPr>
+        <w:pStyle w:val="Titre4"/>
+      </w:pPr>
+      <w:bookmarkStart w:id="9" w:name="_Toc97724901"/>
       <w:r>
         <w:t>B</w:t>
       </w:r>
       <w:r>
         <w:t>) Déroulement d’une partie</w:t>
       </w:r>
+      <w:bookmarkEnd w:id="9"/>
       <w:r>
         <w:t xml:space="preserve"> </w:t>
       </w:r>
@@ -5002,7 +5741,15 @@
     </w:p>
     <w:p>
       <w:r>
-        <w:t xml:space="preserve">Un combat fonctionne de manière « tour par tour » : lorsque le joueur a finit de jouer, les ennemies vont à leur tour jouer, une fois que les ennemies ont joués, le tour revient au joueur qui pourra rejouer à son tour. </w:t>
+        <w:t xml:space="preserve">Un combat fonctionne de manière « tour par tour » : lorsque le joueur a </w:t>
+      </w:r>
+      <w:proofErr w:type="gramStart"/>
+      <w:r>
+        <w:t>finit</w:t>
+      </w:r>
+      <w:proofErr w:type="gramEnd"/>
+      <w:r>
+        <w:t xml:space="preserve"> de jouer, les ennemies vont à leur tour jouer, une fois que les ennemies ont joués, le tour revient au joueur qui pourra rejouer à son tour. </w:t>
       </w:r>
       <w:r>
         <w:br/>
@@ -5328,13 +6075,13 @@
     <w:p/>
     <w:p>
       <w:pPr>
-        <w:pStyle w:val="Heading3"/>
-        <w:rPr>
-          <w:b/>
-          <w:bCs/>
-        </w:rPr>
-      </w:pPr>
-      <w:bookmarkStart w:id="8" w:name="_Toc97487900"/>
+        <w:pStyle w:val="Titre3"/>
+        <w:rPr>
+          <w:b/>
+          <w:bCs/>
+        </w:rPr>
+      </w:pPr>
+      <w:bookmarkStart w:id="10" w:name="_Toc97724902"/>
       <w:r>
         <w:rPr>
           <w:b/>
@@ -5342,31 +6089,41 @@
         </w:rPr>
         <w:t>1-2-2. Le Site Internet</w:t>
       </w:r>
-      <w:bookmarkEnd w:id="8"/>
-    </w:p>
-    <w:p/>
-    <w:p>
-      <w:pPr>
-        <w:pStyle w:val="Heading3"/>
-        <w:rPr>
-          <w:b/>
-          <w:bCs/>
-        </w:rPr>
-      </w:pPr>
-      <w:bookmarkStart w:id="9" w:name="_Toc97487901"/>
-      <w:r>
-        <w:rPr>
-          <w:rStyle w:val="Heading4Char"/>
-        </w:rPr>
-        <w:t>A) Objectifs à réalise</w:t>
-      </w:r>
-      <w:r>
-        <w:rPr>
-          <w:rStyle w:val="Heading4Char"/>
+      <w:bookmarkEnd w:id="10"/>
+    </w:p>
+    <w:p>
+      <w:r>
+        <w:tab/>
+      </w:r>
+    </w:p>
+    <w:p>
+      <w:pPr>
+        <w:pStyle w:val="Titre3"/>
+        <w:numPr>
+          <w:ilvl w:val="0"/>
+          <w:numId w:val="11"/>
+        </w:numPr>
+        <w:rPr>
+          <w:b/>
+          <w:bCs/>
+        </w:rPr>
+      </w:pPr>
+      <w:bookmarkStart w:id="11" w:name="_Toc97487901"/>
+      <w:bookmarkStart w:id="12" w:name="_Toc97724903"/>
+      <w:r>
+        <w:rPr>
+          <w:rStyle w:val="Titre4Car"/>
+        </w:rPr>
+        <w:t>Objectifs à réalise</w:t>
+      </w:r>
+      <w:r>
+        <w:rPr>
+          <w:rStyle w:val="Titre4Car"/>
         </w:rPr>
         <w:t>r sur le Site Internet</w:t>
       </w:r>
-      <w:bookmarkEnd w:id="9"/>
+      <w:bookmarkEnd w:id="11"/>
+      <w:bookmarkEnd w:id="12"/>
     </w:p>
     <w:tbl>
       <w:tblPr>
@@ -5856,6 +6613,24 @@
               </w:rPr>
               <w:t xml:space="preserve"> par catégorie sur le site  </w:t>
             </w:r>
+            <w:r>
+              <w:rPr>
+                <w:lang w:val="fr-FR"/>
+              </w:rPr>
+              <w:t>à partir d’une base de données</w:t>
+            </w:r>
+            <w:r>
+              <w:rPr>
+                <w:lang w:val="fr-FR"/>
+              </w:rPr>
+              <w:t xml:space="preserve"> répertoriant toutes les cartes</w:t>
+            </w:r>
+            <w:r>
+              <w:rPr>
+                <w:lang w:val="fr-FR"/>
+              </w:rPr>
+              <w:t>.</w:t>
+            </w:r>
           </w:p>
         </w:tc>
       </w:tr>
@@ -5870,42 +6645,45 @@
     </w:p>
     <w:p>
       <w:pPr>
-        <w:pStyle w:val="Heading2"/>
-      </w:pPr>
-      <w:bookmarkStart w:id="10" w:name="_Toc97487902"/>
-      <w:r>
-        <w:rPr>
-          <w:rStyle w:val="Heading4Char"/>
+        <w:pStyle w:val="Titre2"/>
+        <w:numPr>
+          <w:ilvl w:val="0"/>
+          <w:numId w:val="11"/>
+        </w:numPr>
+      </w:pPr>
+      <w:bookmarkStart w:id="13" w:name="_Toc97487902"/>
+      <w:bookmarkStart w:id="14" w:name="_Toc97724904"/>
+      <w:r>
+        <w:rPr>
+          <w:rStyle w:val="Titre4Car"/>
           <w:sz w:val="24"/>
           <w:szCs w:val="24"/>
         </w:rPr>
-        <w:t>B</w:t>
-      </w:r>
-      <w:r>
-        <w:rPr>
-          <w:rStyle w:val="Heading4Char"/>
-          <w:sz w:val="24"/>
-          <w:szCs w:val="24"/>
-        </w:rPr>
-        <w:t xml:space="preserve">) </w:t>
-      </w:r>
-      <w:r>
-        <w:rPr>
-          <w:rStyle w:val="Heading4Char"/>
-          <w:sz w:val="24"/>
-          <w:szCs w:val="24"/>
-        </w:rPr>
         <w:t>Présentation du site</w:t>
       </w:r>
-      <w:bookmarkEnd w:id="10"/>
-    </w:p>
-    <w:p>
-      <w:pPr>
-        <w:rPr>
-          <w:b/>
-          <w:bCs/>
-        </w:rPr>
-      </w:pPr>
+      <w:bookmarkEnd w:id="13"/>
+      <w:bookmarkEnd w:id="14"/>
+    </w:p>
+    <w:p>
+      <w:r>
+        <w:t>Le site internet est divisé en 5 catégories</w:t>
+      </w:r>
+      <w:r>
+        <w:t>.</w:t>
+      </w:r>
+    </w:p>
+    <w:p>
+      <w:pPr>
+        <w:pStyle w:val="Titre5"/>
+      </w:pPr>
+      <w:r>
+        <w:t>L’accueil</w:t>
+      </w:r>
+    </w:p>
+    <w:p>
+      <w:r>
+        <w:t>Cette page est la page d’entrée du site internet, on retrouve dessus une partie</w:t>
+      </w:r>
     </w:p>
     <w:p>
       <w:pPr>
@@ -5932,13 +6710,13 @@
     </w:p>
     <w:p>
       <w:pPr>
-        <w:pStyle w:val="Heading2"/>
-        <w:rPr>
-          <w:b/>
-          <w:bCs/>
-        </w:rPr>
-      </w:pPr>
-      <w:bookmarkStart w:id="11" w:name="_Toc97487903"/>
+        <w:pStyle w:val="Titre2"/>
+        <w:rPr>
+          <w:b/>
+          <w:bCs/>
+        </w:rPr>
+      </w:pPr>
+      <w:bookmarkStart w:id="15" w:name="_Toc97724905"/>
       <w:r>
         <w:rPr>
           <w:b/>
@@ -5960,7 +6738,7 @@
         </w:rPr>
         <w:t xml:space="preserve"> &amp; Organisation interne</w:t>
       </w:r>
-      <w:bookmarkEnd w:id="11"/>
+      <w:bookmarkEnd w:id="15"/>
     </w:p>
     <w:p>
       <w:r>
@@ -6186,7 +6964,19 @@
       </w:r>
       <w:r>
         <w:br/>
-        <w:t xml:space="preserve">-Il n’étais pas interdit qu’un membre de l’équipe aide les autres même si ce n’est pas dans sa répartition de travail. </w:t>
+        <w:t xml:space="preserve">-Il n’étais pas </w:t>
+      </w:r>
+      <w:r>
+        <w:t>exclu</w:t>
+      </w:r>
+      <w:r>
+        <w:t xml:space="preserve"> qu’un membre de l’équipe aide les autres </w:t>
+      </w:r>
+      <w:r>
+        <w:t xml:space="preserve">sur un domaine </w:t>
+      </w:r>
+      <w:r>
+        <w:t xml:space="preserve">même si ce n’est pas dans sa répartition de travail. </w:t>
       </w:r>
     </w:p>
     <w:p>
@@ -6210,13 +7000,13 @@
     </w:p>
     <w:p>
       <w:pPr>
-        <w:pStyle w:val="Heading1"/>
-        <w:rPr>
-          <w:b/>
-          <w:bCs/>
-        </w:rPr>
-      </w:pPr>
-      <w:bookmarkStart w:id="12" w:name="_Toc97487904"/>
+        <w:pStyle w:val="Titre1"/>
+        <w:rPr>
+          <w:b/>
+          <w:bCs/>
+        </w:rPr>
+      </w:pPr>
+      <w:bookmarkStart w:id="16" w:name="_Toc97724906"/>
       <w:r>
         <w:rPr>
           <w:b/>
@@ -6232,17 +7022,17 @@
         </w:rPr>
         <w:t xml:space="preserve"> Aspect technique</w:t>
       </w:r>
-      <w:bookmarkEnd w:id="12"/>
-    </w:p>
-    <w:p>
-      <w:pPr>
-        <w:pStyle w:val="Heading2"/>
-        <w:rPr>
-          <w:b/>
-          <w:bCs/>
-        </w:rPr>
-      </w:pPr>
-      <w:bookmarkStart w:id="13" w:name="_Toc97487905"/>
+      <w:bookmarkEnd w:id="16"/>
+    </w:p>
+    <w:p>
+      <w:pPr>
+        <w:pStyle w:val="Titre2"/>
+        <w:rPr>
+          <w:b/>
+          <w:bCs/>
+        </w:rPr>
+      </w:pPr>
+      <w:bookmarkStart w:id="17" w:name="_Toc97724907"/>
       <w:r>
         <w:rPr>
           <w:b/>
@@ -6278,17 +7068,17 @@
         </w:rPr>
         <w:t xml:space="preserve"> utilisées</w:t>
       </w:r>
-      <w:bookmarkEnd w:id="13"/>
-    </w:p>
-    <w:p>
-      <w:pPr>
-        <w:pStyle w:val="Heading3"/>
-        <w:rPr>
-          <w:b/>
-          <w:bCs/>
-        </w:rPr>
-      </w:pPr>
-      <w:bookmarkStart w:id="14" w:name="_Toc97487906"/>
+      <w:bookmarkEnd w:id="17"/>
+    </w:p>
+    <w:p>
+      <w:pPr>
+        <w:pStyle w:val="Titre3"/>
+        <w:rPr>
+          <w:b/>
+          <w:bCs/>
+        </w:rPr>
+      </w:pPr>
+      <w:bookmarkStart w:id="18" w:name="_Toc97724908"/>
       <w:r>
         <w:rPr>
           <w:b/>
@@ -6317,7 +7107,7 @@
         </w:rPr>
         <w:t>Le Jeu</w:t>
       </w:r>
-      <w:bookmarkEnd w:id="14"/>
+      <w:bookmarkEnd w:id="18"/>
     </w:p>
     <w:p>
       <w:r>
@@ -6414,13 +7204,13 @@
     <w:p/>
     <w:p>
       <w:pPr>
-        <w:pStyle w:val="Heading3"/>
-        <w:rPr>
-          <w:b/>
-          <w:bCs/>
-        </w:rPr>
-      </w:pPr>
-      <w:bookmarkStart w:id="15" w:name="_Toc97487907"/>
+        <w:pStyle w:val="Titre3"/>
+        <w:rPr>
+          <w:b/>
+          <w:bCs/>
+        </w:rPr>
+      </w:pPr>
+      <w:bookmarkStart w:id="19" w:name="_Toc97724909"/>
       <w:r>
         <w:rPr>
           <w:b/>
@@ -6442,7 +7232,7 @@
         </w:rPr>
         <w:t>Site Internet</w:t>
       </w:r>
-      <w:bookmarkEnd w:id="15"/>
+      <w:bookmarkEnd w:id="19"/>
     </w:p>
     <w:p>
       <w:pPr>
@@ -6461,27 +7251,20 @@
     </w:p>
     <w:p>
       <w:pPr>
-        <w:pStyle w:val="Heading2"/>
-        <w:rPr>
-          <w:b/>
-          <w:bCs/>
-        </w:rPr>
-      </w:pPr>
-      <w:bookmarkStart w:id="16" w:name="_Toc97487908"/>
+        <w:pStyle w:val="Titre2"/>
+        <w:rPr>
+          <w:b/>
+          <w:bCs/>
+        </w:rPr>
+      </w:pPr>
+      <w:bookmarkStart w:id="20" w:name="_Toc97724910"/>
       <w:r>
         <w:rPr>
           <w:b/>
           <w:bCs/>
         </w:rPr>
         <w:lastRenderedPageBreak/>
-        <w:t xml:space="preserve">2-2. </w:t>
-      </w:r>
-      <w:r>
-        <w:rPr>
-          <w:b/>
-          <w:bCs/>
-        </w:rPr>
-        <w:t>Fonctionnement</w:t>
+        <w:t>2-2. Fonctionnement</w:t>
       </w:r>
       <w:r>
         <w:rPr>
@@ -6490,32 +7273,25 @@
         </w:rPr>
         <w:t xml:space="preserve"> du jeu</w:t>
       </w:r>
-      <w:bookmarkEnd w:id="16"/>
-    </w:p>
-    <w:p>
-      <w:pPr>
-        <w:pStyle w:val="Heading3"/>
-        <w:rPr>
-          <w:b/>
-          <w:bCs/>
-        </w:rPr>
-      </w:pPr>
-      <w:bookmarkStart w:id="17" w:name="_Toc97487909"/>
-      <w:r>
-        <w:rPr>
-          <w:b/>
-          <w:bCs/>
-        </w:rPr>
-        <w:t xml:space="preserve">2-2-1. </w:t>
-      </w:r>
-      <w:r>
-        <w:rPr>
-          <w:b/>
-          <w:bCs/>
-        </w:rPr>
-        <w:t>Modèle</w:t>
-      </w:r>
-      <w:bookmarkEnd w:id="17"/>
+      <w:bookmarkEnd w:id="20"/>
+    </w:p>
+    <w:p>
+      <w:pPr>
+        <w:pStyle w:val="Titre3"/>
+        <w:rPr>
+          <w:b/>
+          <w:bCs/>
+        </w:rPr>
+      </w:pPr>
+      <w:bookmarkStart w:id="21" w:name="_Toc97724911"/>
+      <w:r>
+        <w:rPr>
+          <w:b/>
+          <w:bCs/>
+        </w:rPr>
+        <w:t>2-2-1. Modèle</w:t>
+      </w:r>
+      <w:bookmarkEnd w:id="21"/>
       <w:r>
         <w:rPr>
           <w:b/>
@@ -6526,7 +7302,7 @@
     </w:p>
     <w:p>
       <w:pPr>
-        <w:pStyle w:val="Heading4"/>
+        <w:pStyle w:val="Titre4"/>
         <w:numPr>
           <w:ilvl w:val="0"/>
           <w:numId w:val="8"/>
@@ -6536,6 +7312,7 @@
           <w:bCs/>
         </w:rPr>
       </w:pPr>
+      <w:bookmarkStart w:id="22" w:name="_Toc97724912"/>
       <w:r>
         <w:rPr>
           <w:b/>
@@ -6550,10 +7327,19 @@
         </w:rPr>
         <w:t>de l’instanciation des objets</w:t>
       </w:r>
-    </w:p>
-    <w:p>
-      <w:r>
-        <w:t xml:space="preserve">Le jeu comporte beaucoup d’objets différents à instancier en grande quantité comme par exemple : les différentes cartes, les objets, les zones, les compétences, les héros… Tous ces objets sont </w:t>
+      <w:bookmarkEnd w:id="22"/>
+    </w:p>
+    <w:p>
+      <w:r>
+        <w:t xml:space="preserve">Le jeu comporte beaucoup d’objets différents à instancier en grande quantité </w:t>
+      </w:r>
+      <w:proofErr w:type="gramStart"/>
+      <w:r>
+        <w:t>comme par exemple</w:t>
+      </w:r>
+      <w:proofErr w:type="gramEnd"/>
+      <w:r>
+        <w:t xml:space="preserve"> : les différentes cartes, les objets, les zones, les compétences, les héros… Tous ces objets sont </w:t>
       </w:r>
       <w:r>
         <w:t>uniques</w:t>
@@ -7041,15 +7827,7 @@
     </w:p>
     <w:p>
       <w:r>
-        <w:t xml:space="preserve">On écrit ensuite un script de cette manière, respectant </w:t>
-      </w:r>
-      <w:proofErr w:type="spellStart"/>
-      <w:r>
-        <w:t>la</w:t>
-      </w:r>
-      <w:proofErr w:type="spellEnd"/>
-      <w:r>
-        <w:t xml:space="preserve"> description mise en attributs XML</w:t>
+        <w:t>On écrit ensuite un script de cette manière, respectant la description mise en attributs XML</w:t>
       </w:r>
       <w:r>
         <w:br/>
@@ -7230,7 +8008,7 @@
     </w:p>
     <w:p>
       <w:pPr>
-        <w:pStyle w:val="Heading4"/>
+        <w:pStyle w:val="Titre4"/>
         <w:numPr>
           <w:ilvl w:val="0"/>
           <w:numId w:val="8"/>
@@ -7240,6 +8018,7 @@
           <w:bCs/>
         </w:rPr>
       </w:pPr>
+      <w:bookmarkStart w:id="23" w:name="_Toc97724913"/>
       <w:r>
         <w:rPr>
           <w:b/>
@@ -7248,6 +8027,7 @@
         <w:lastRenderedPageBreak/>
         <w:t>Les Variables Globales</w:t>
       </w:r>
+      <w:bookmarkEnd w:id="23"/>
     </w:p>
     <w:p>
       <w:r>
@@ -7421,28 +8201,323 @@
         <w:t xml:space="preserve">. </w:t>
       </w:r>
     </w:p>
-    <w:p>
+    <w:p/>
+    <w:p>
+      <w:pPr>
+        <w:rPr>
+          <w:rFonts w:asciiTheme="majorHAnsi" w:eastAsiaTheme="majorEastAsia" w:hAnsiTheme="majorHAnsi" w:cstheme="majorBidi"/>
+          <w:i/>
+          <w:iCs/>
+          <w:color w:val="2F5496" w:themeColor="accent1" w:themeShade="BF"/>
+        </w:rPr>
+      </w:pPr>
+      <w:r>
+        <w:br w:type="page"/>
+      </w:r>
+    </w:p>
+    <w:p>
+      <w:pPr>
+        <w:pStyle w:val="Titre4"/>
+        <w:numPr>
+          <w:ilvl w:val="0"/>
+          <w:numId w:val="8"/>
+        </w:numPr>
+      </w:pPr>
+      <w:bookmarkStart w:id="24" w:name="_Toc97724914"/>
+      <w:r>
+        <w:lastRenderedPageBreak/>
+        <w:t>Diagramme de classe du modèle</w:t>
+      </w:r>
+      <w:bookmarkEnd w:id="24"/>
+      <w:r>
+        <w:tab/>
+      </w:r>
+    </w:p>
+    <w:p>
+      <w:r>
+        <w:t xml:space="preserve">Le diagramme de clase complet est disponible </w:t>
+      </w:r>
+      <w:r>
+        <w:t>dans les annexes</w:t>
+      </w:r>
+    </w:p>
+    <w:p/>
+    <w:p>
+      <w:r>
+        <w:rPr>
+          <w:rStyle w:val="Titre5Car"/>
+        </w:rPr>
+        <w:t xml:space="preserve">La classe </w:t>
+      </w:r>
+      <w:r>
+        <w:rPr>
+          <w:rStyle w:val="Titre5Car"/>
+        </w:rPr>
+        <w:t>« </w:t>
+      </w:r>
+      <w:r>
+        <w:rPr>
+          <w:rStyle w:val="Titre5Car"/>
+        </w:rPr>
+        <w:t>Party </w:t>
+      </w:r>
+      <w:r>
+        <w:rPr>
+          <w:rStyle w:val="Titre5Car"/>
+        </w:rPr>
+        <w:t>» </w:t>
+      </w:r>
+      <w:r>
+        <w:rPr>
+          <w:rStyle w:val="Titre5Car"/>
+        </w:rPr>
+        <w:t>:</w:t>
+      </w:r>
       <w:r>
         <w:br/>
-      </w:r>
-      <w:r>
-        <w:tab/>
-      </w:r>
-    </w:p>
-    <w:p>
-      <w:r>
+        <w:t xml:space="preserve">Cette classe est la classe centrale, c’est elle qui permet de récupérer toutes les informations sur la partie en cours. </w:t>
+      </w:r>
+    </w:p>
+    <w:p>
+      <w:r>
+        <w:t xml:space="preserve">Elle s’instancie quand le joueur </w:t>
+      </w:r>
+      <w:r>
+        <w:t>a</w:t>
+      </w:r>
+      <w:r>
+        <w:t xml:space="preserve"> fini de sélectionner son héros et permet en suite d’accéder aux données de la carte et du joueur</w:t>
+      </w:r>
+      <w:r>
+        <w:t>.</w:t>
+      </w:r>
+    </w:p>
+    <w:p/>
+    <w:p>
+      <w:r>
+        <w:t xml:space="preserve">La classe </w:t>
+      </w:r>
+      <w:r>
+        <w:t>« Player »</w:t>
+      </w:r>
+      <w:r>
+        <w:t xml:space="preserve"> </w:t>
+      </w:r>
+      <w:r>
+        <w:t>:</w:t>
+      </w:r>
+      <w:r>
+        <w:br/>
+        <w:t>Cette classe représente le joueur présent sur la carte et permet d’accéder à son inventaire et son deck qui représente respectivement la liste de cartes et d’objets que possède le joueur.</w:t>
+      </w:r>
+    </w:p>
+    <w:p/>
+    <w:p>
+      <w:r>
+        <w:t>La classe « </w:t>
+      </w:r>
+      <w:proofErr w:type="spellStart"/>
+      <w:r>
+        <w:t>Fight</w:t>
+      </w:r>
+      <w:proofErr w:type="spellEnd"/>
+      <w:r>
+        <w:t> » :</w:t>
+      </w:r>
+      <w:r>
+        <w:br/>
+      </w:r>
+      <w:r>
+        <w:t xml:space="preserve">Cette classe </w:t>
+      </w:r>
+      <w:r>
+        <w:t xml:space="preserve">représente toutes les informations à propos d’un combat. Un objet de type </w:t>
+      </w:r>
+      <w:proofErr w:type="spellStart"/>
+      <w:r>
+        <w:t>Fight</w:t>
+      </w:r>
+      <w:proofErr w:type="spellEnd"/>
+      <w:r>
+        <w:t xml:space="preserve"> s’instancie quand le joueur entre dans une zone de combat et cet objet devient accessible depuis la variable « </w:t>
+      </w:r>
+      <w:proofErr w:type="spellStart"/>
+      <w:r>
+        <w:t>currentFight</w:t>
+      </w:r>
+      <w:proofErr w:type="spellEnd"/>
+      <w:r>
+        <w:t> » de la classe statique « </w:t>
+      </w:r>
+      <w:proofErr w:type="spellStart"/>
+      <w:r>
+        <w:t>GlobalVariables</w:t>
+      </w:r>
+      <w:proofErr w:type="spellEnd"/>
+      <w:r>
+        <w:t> ».</w:t>
+      </w:r>
+    </w:p>
+    <w:p>
+      <w:r>
+        <w:t xml:space="preserve">Elle contient notamment un objet de type </w:t>
+      </w:r>
+      <w:proofErr w:type="spellStart"/>
+      <w:r>
+        <w:t>PlayerFight</w:t>
+      </w:r>
+      <w:proofErr w:type="spellEnd"/>
+      <w:r>
+        <w:t xml:space="preserve"> qui hérite de Player. Cet objet est </w:t>
+      </w:r>
+      <w:r>
+        <w:t xml:space="preserve">copie les attributs de l’objet Player et en gagne </w:t>
+      </w:r>
+      <w:r>
+        <w:t>quelques-uns</w:t>
+      </w:r>
+      <w:r>
+        <w:t xml:space="preserve"> qui sont propres au combat en cours</w:t>
+      </w:r>
+      <w:r>
+        <w:t xml:space="preserve"> (comme le mana restant, les cartes piochées…). </w:t>
+      </w:r>
+      <w:r>
+        <w:t>À</w:t>
+      </w:r>
+      <w:r>
+        <w:t xml:space="preserve"> la fin d’un combat, la méthode </w:t>
+      </w:r>
+      <w:r>
+        <w:t>« </w:t>
+      </w:r>
+      <w:proofErr w:type="spellStart"/>
+      <w:r>
+        <w:t>void</w:t>
+      </w:r>
+      <w:proofErr w:type="spellEnd"/>
+      <w:r>
+        <w:t xml:space="preserve"> </w:t>
+      </w:r>
+      <w:proofErr w:type="spellStart"/>
+      <w:r>
+        <w:t>giveInfoToPlayer</w:t>
+      </w:r>
+      <w:proofErr w:type="spellEnd"/>
+      <w:r>
+        <w:t>() » s’exécute : elle permet de donner à l’objet de type Player les informations qui ont changés durant le combat (comme les points de vies et l’expérience acquise).</w:t>
+      </w:r>
+    </w:p>
+    <w:p/>
+    <w:p>
+      <w:r>
+        <w:t>La classe « Target » :</w:t>
+      </w:r>
+    </w:p>
+    <w:p>
+      <w:r>
+        <w:t>Cette classe est la classe parente de tous les êtres vivants du projet (</w:t>
+      </w:r>
+      <w:r>
+        <w:t>l</w:t>
+      </w:r>
+      <w:r>
+        <w:t>es compagnons du joueur, les ennemies et le joueur lui-même)</w:t>
+      </w:r>
+      <w:r>
+        <w:t xml:space="preserve"> et contient des attributs propres à eux tous comme l’armure, l</w:t>
+      </w:r>
+      <w:r>
+        <w:t>es points de vies…</w:t>
+      </w:r>
+    </w:p>
+    <w:p>
+      <w:r>
+        <w:t xml:space="preserve">Elle contient des méthodes qui permettent de gérer ces attributs. </w:t>
+      </w:r>
+      <w:r>
+        <w:t>Comme</w:t>
+      </w:r>
+      <w:r>
+        <w:t xml:space="preserve"> la méthode  « </w:t>
+      </w:r>
+      <w:proofErr w:type="spellStart"/>
+      <w:r>
+        <w:t>takeDamage</w:t>
+      </w:r>
+      <w:proofErr w:type="spellEnd"/>
+      <w:r>
+        <w:t xml:space="preserve">() » qui inflige des dégâts à l’armure puis </w:t>
+      </w:r>
+      <w:r>
+        <w:t>aux points</w:t>
+      </w:r>
+      <w:r>
+        <w:t xml:space="preserve"> de vie quand l’armure est à 0</w:t>
+      </w:r>
+      <w:r>
+        <w:t xml:space="preserve"> ou bien des méthodes de </w:t>
+      </w:r>
+      <w:proofErr w:type="spellStart"/>
+      <w:r>
+        <w:t>Get</w:t>
+      </w:r>
+      <w:proofErr w:type="spellEnd"/>
+      <w:r>
+        <w:t xml:space="preserve"> et Set pour changer les attributs directement.</w:t>
+      </w:r>
+    </w:p>
+    <w:p>
+      <w:r>
+        <w:t>Un objet de type Target est majoritairement utilisé par les cartes qui ont une cible bien spécifique.</w:t>
+      </w:r>
+    </w:p>
+    <w:p/>
+    <w:p/>
+    <w:p/>
+    <w:p/>
+    <w:p/>
+    <w:p>
+      <w:pPr>
+        <w:pStyle w:val="Titre4"/>
+        <w:rPr>
+          <w:b/>
+          <w:bCs/>
+        </w:rPr>
+      </w:pPr>
+      <w:r>
+        <w:rPr>
+          <w:b/>
+          <w:bCs/>
+        </w:rPr>
+        <w:lastRenderedPageBreak/>
+        <w:t xml:space="preserve"> </w:t>
+      </w:r>
+    </w:p>
+    <w:p>
+      <w:pPr>
+        <w:rPr>
+          <w:rFonts w:asciiTheme="majorHAnsi" w:eastAsiaTheme="majorEastAsia" w:hAnsiTheme="majorHAnsi" w:cstheme="majorBidi"/>
+          <w:b/>
+          <w:bCs/>
+          <w:color w:val="1F3763" w:themeColor="accent1" w:themeShade="7F"/>
+          <w:sz w:val="24"/>
+          <w:szCs w:val="24"/>
+        </w:rPr>
+      </w:pPr>
+      <w:r>
+        <w:rPr>
+          <w:b/>
+          <w:bCs/>
+        </w:rPr>
         <w:br w:type="page"/>
       </w:r>
     </w:p>
     <w:p>
       <w:pPr>
-        <w:pStyle w:val="Heading3"/>
-        <w:rPr>
-          <w:b/>
-          <w:bCs/>
-        </w:rPr>
-      </w:pPr>
-      <w:bookmarkStart w:id="18" w:name="_Toc97487910"/>
+        <w:pStyle w:val="Titre3"/>
+      </w:pPr>
+      <w:bookmarkStart w:id="25" w:name="_Toc97724915"/>
       <w:r>
         <w:rPr>
           <w:b/>
@@ -7456,42 +8531,6 @@
           <w:b/>
           <w:bCs/>
         </w:rPr>
-        <w:t>2. Explication du diagramme</w:t>
-      </w:r>
-      <w:bookmarkEnd w:id="18"/>
-    </w:p>
-    <w:p/>
-    <w:p/>
-    <w:p>
-      <w:pPr>
-        <w:pStyle w:val="Heading3"/>
-        <w:rPr>
-          <w:b/>
-          <w:bCs/>
-        </w:rPr>
-      </w:pPr>
-    </w:p>
-    <w:p>
-      <w:pPr>
-        <w:pStyle w:val="Heading3"/>
-        <w:rPr>
-          <w:b/>
-          <w:bCs/>
-        </w:rPr>
-      </w:pPr>
-      <w:bookmarkStart w:id="19" w:name="_Toc97487911"/>
-      <w:r>
-        <w:rPr>
-          <w:b/>
-          <w:bCs/>
-        </w:rPr>
-        <w:t>2-2-</w:t>
-      </w:r>
-      <w:r>
-        <w:rPr>
-          <w:b/>
-          <w:bCs/>
-        </w:rPr>
         <w:t>2</w:t>
       </w:r>
       <w:r>
@@ -7508,19 +8547,25 @@
         </w:rPr>
         <w:t xml:space="preserve"> </w:t>
       </w:r>
-      <w:bookmarkEnd w:id="19"/>
-      <w:r>
-        <w:rPr>
-          <w:b/>
-          <w:bCs/>
-        </w:rPr>
-        <w:t xml:space="preserve">Fonctionnement des Vues et des Contrôleurs </w:t>
-      </w:r>
-    </w:p>
-    <w:p/>
-    <w:p>
-      <w:pPr>
-        <w:pStyle w:val="Heading4"/>
+      <w:r>
+        <w:rPr>
+          <w:b/>
+          <w:bCs/>
+        </w:rPr>
+        <w:t>Fonctionnement des Vues et des Contrôleurs</w:t>
+      </w:r>
+      <w:bookmarkEnd w:id="25"/>
+      <w:r>
+        <w:rPr>
+          <w:b/>
+          <w:bCs/>
+        </w:rPr>
+        <w:t xml:space="preserve"> </w:t>
+      </w:r>
+    </w:p>
+    <w:p>
+      <w:pPr>
+        <w:pStyle w:val="Titre4"/>
         <w:numPr>
           <w:ilvl w:val="0"/>
           <w:numId w:val="10"/>
@@ -7530,6 +8575,7 @@
           <w:bCs/>
         </w:rPr>
       </w:pPr>
+      <w:bookmarkStart w:id="26" w:name="_Toc97724916"/>
       <w:r>
         <w:rPr>
           <w:b/>
@@ -7537,18 +8583,16 @@
         </w:rPr>
         <w:t>Génération des vues</w:t>
       </w:r>
-    </w:p>
-    <w:p>
-      <w:r>
-        <w:t xml:space="preserve">Avec l’outil </w:t>
-      </w:r>
+      <w:bookmarkEnd w:id="26"/>
+    </w:p>
+    <w:p>
       <w:proofErr w:type="spellStart"/>
       <w:r>
         <w:t>Unity</w:t>
       </w:r>
       <w:proofErr w:type="spellEnd"/>
       <w:r>
-        <w:t xml:space="preserve">, il est possible, via une interface graphique, de créer un objet de type </w:t>
+        <w:t xml:space="preserve"> fonctionne de la manière suivante, un projet contient des scènes et une scène contient des </w:t>
       </w:r>
       <w:proofErr w:type="spellStart"/>
       <w:r>
@@ -7564,7 +8608,13 @@
       </w:r>
       <w:proofErr w:type="spellEnd"/>
       <w:r>
-        <w:t xml:space="preserve"> représente un élément présent sur l’écran. Ces </w:t>
+        <w:t xml:space="preserve"> est une classe représentant quelque chose de présent </w:t>
+      </w:r>
+      <w:r>
+        <w:t>dans l’environnement (Un bouton, une image, le point de vue du joueur …)</w:t>
+      </w:r>
+      <w:r>
+        <w:t xml:space="preserve">. Une scène contient de nombreux </w:t>
       </w:r>
       <w:proofErr w:type="spellStart"/>
       <w:r>
@@ -7572,40 +8622,603 @@
       </w:r>
       <w:proofErr w:type="spellEnd"/>
       <w:r>
-        <w:t xml:space="preserve"> peuvent avoir de nombreux attributs et de composants et peuvent eu même imbriquer d’autre </w:t>
+        <w:t xml:space="preserve"> qui peuvent être imbriqués les uns dans les autres.</w:t>
+      </w:r>
+      <w:r>
+        <w:br/>
+        <w:t xml:space="preserve">Avec </w:t>
       </w:r>
       <w:proofErr w:type="spellStart"/>
       <w:r>
+        <w:t>Unity</w:t>
+      </w:r>
+      <w:proofErr w:type="spellEnd"/>
+      <w:r>
+        <w:t xml:space="preserve">, il est possible de créer un </w:t>
+      </w:r>
+      <w:proofErr w:type="spellStart"/>
+      <w:r>
         <w:t>GameObject</w:t>
       </w:r>
       <w:proofErr w:type="spellEnd"/>
       <w:r>
-        <w:t>.</w:t>
-      </w:r>
-    </w:p>
-    <w:p>
-      <w:r>
-        <w:t xml:space="preserve">Pour générer les vues dans le projet, </w:t>
+        <w:t xml:space="preserve"> et de lui ajouter des composants (tel que des scripts, une position dans l’espace, un texte…). Tous ces éléments sont modifiables via l’interface graphique, mais il est aussi possible de récupérer les </w:t>
+      </w:r>
+      <w:proofErr w:type="spellStart"/>
+      <w:r>
+        <w:t>GameObject</w:t>
+      </w:r>
+      <w:proofErr w:type="spellEnd"/>
+      <w:r>
+        <w:t xml:space="preserve"> depuis le code pour modifier des ses composants.</w:t>
+      </w:r>
+    </w:p>
+    <w:p>
+      <w:r>
+        <w:t xml:space="preserve">Pour réaliser les vues sur </w:t>
+      </w:r>
+      <w:proofErr w:type="spellStart"/>
+      <w:r>
+        <w:t>Unity</w:t>
+      </w:r>
+      <w:proofErr w:type="spellEnd"/>
+      <w:r>
+        <w:t xml:space="preserve">, nous avons procédé en deux étapes. Prenons l’exemple d’une barre d’une carte à jouer. </w:t>
+      </w:r>
+      <w:r>
+        <w:br/>
+        <w:t xml:space="preserve">Tout d’abords, nous avons utilisé l’interface graphique de </w:t>
+      </w:r>
+      <w:proofErr w:type="spellStart"/>
+      <w:r>
+        <w:t>Unity</w:t>
+      </w:r>
+      <w:proofErr w:type="spellEnd"/>
+      <w:r>
+        <w:t xml:space="preserve"> pour créer un modèle de carte générique comme sur l’image ci-dessous en lui ajoutant des composants à la main et en lui donnant la forme qu’on souhaitait.</w:t>
+      </w:r>
+    </w:p>
+    <w:p>
+      <w:pPr>
+        <w:jc w:val="center"/>
+        <w:rPr>
+          <w:i/>
+          <w:iCs/>
+        </w:rPr>
+      </w:pPr>
+      <w:r>
+        <w:rPr>
+          <w:i/>
+          <w:iCs/>
+        </w:rPr>
+        <w:t>Modèle générique de carte à jouer</w:t>
+      </w:r>
+    </w:p>
+    <w:p>
+      <w:r>
+        <w:t>Comme on peut le voir, chaque élément de cette carte ont une valeur fixe</w:t>
+      </w:r>
+      <w:r>
+        <w:t xml:space="preserve"> (la description, le coût en mana, le nom, l’illustration…)</w:t>
+      </w:r>
+      <w:r>
+        <w:t xml:space="preserve">. </w:t>
+      </w:r>
+      <w:r>
+        <w:t>Cette carte</w:t>
+      </w:r>
+      <w:r>
+        <w:t xml:space="preserve"> nous permet d’avoir une base pour créer toutes les autres.</w:t>
+      </w:r>
+    </w:p>
+    <w:p>
+      <w:r>
+        <w:t xml:space="preserve">Voici la classe </w:t>
+      </w:r>
+      <w:proofErr w:type="spellStart"/>
+      <w:r>
+        <w:t>CardView</w:t>
+      </w:r>
+      <w:proofErr w:type="spellEnd"/>
+      <w:r>
+        <w:t> :</w:t>
+      </w:r>
+      <w:r>
+        <w:tab/>
+      </w:r>
+    </w:p>
+    <w:p>
+      <w:pPr>
+        <w:jc w:val="center"/>
+        <w:rPr>
+          <w:i/>
+          <w:iCs/>
+        </w:rPr>
+      </w:pPr>
+      <w:r>
+        <w:rPr>
+          <w:i/>
+          <w:iCs/>
+        </w:rPr>
+        <w:t xml:space="preserve">La classe </w:t>
+      </w:r>
+      <w:proofErr w:type="spellStart"/>
+      <w:r>
+        <w:rPr>
+          <w:i/>
+          <w:iCs/>
+        </w:rPr>
+        <w:t>CardView</w:t>
+      </w:r>
+      <w:proofErr w:type="spellEnd"/>
+      <w:r>
+        <w:rPr>
+          <w:i/>
+          <w:iCs/>
+        </w:rPr>
+        <w:t xml:space="preserve"> permettant de gérer l’affichage d’une carte</w:t>
+      </w:r>
+    </w:p>
+    <w:p>
+      <w:r>
+        <w:t xml:space="preserve">Cette classe prend en paramètre la classe </w:t>
+      </w:r>
+      <w:proofErr w:type="spellStart"/>
+      <w:r>
+        <w:t>Card</w:t>
+      </w:r>
+      <w:proofErr w:type="spellEnd"/>
+      <w:r>
+        <w:t xml:space="preserve"> - qui est le modèle contenant toutes les informations sur une carte – puis clone le </w:t>
+      </w:r>
+      <w:proofErr w:type="spellStart"/>
+      <w:r>
+        <w:t>GameObject</w:t>
+      </w:r>
+      <w:proofErr w:type="spellEnd"/>
+      <w:r>
+        <w:t xml:space="preserve"> de carte vide depuis la scène pour ensuite lui donner les valeurs présentes dans le modèle en argument. Nous récupérons donc le </w:t>
+      </w:r>
+      <w:proofErr w:type="spellStart"/>
+      <w:r>
+        <w:t>GameObject</w:t>
+      </w:r>
+      <w:proofErr w:type="spellEnd"/>
+      <w:r>
+        <w:t xml:space="preserve"> représentant une carte se basant sur un modèle instancié</w:t>
+      </w:r>
+      <w:r>
+        <w:t xml:space="preserve"> dans la mémoire.</w:t>
+      </w:r>
+    </w:p>
+    <w:p>
+      <w:r>
+        <w:t>Ce mécanisme a été utilisé notamment pour les barres de vies et les personnages présents sur une scène.</w:t>
+      </w:r>
+      <w:r>
+        <w:t xml:space="preserve"> </w:t>
+      </w:r>
+    </w:p>
+    <w:p>
+      <w:pPr>
+        <w:pStyle w:val="Titre4"/>
+        <w:numPr>
+          <w:ilvl w:val="0"/>
+          <w:numId w:val="10"/>
+        </w:numPr>
+      </w:pPr>
+      <w:bookmarkStart w:id="27" w:name="_Toc97724917"/>
+      <w:r>
+        <w:t>Gestion des contrôleurs</w:t>
+      </w:r>
+      <w:bookmarkEnd w:id="27"/>
+    </w:p>
+    <w:p>
+      <w:proofErr w:type="spellStart"/>
+      <w:r>
+        <w:t>Unity</w:t>
+      </w:r>
+      <w:proofErr w:type="spellEnd"/>
+      <w:r>
+        <w:t xml:space="preserve"> propose une classe abstraite se nommant </w:t>
+      </w:r>
+      <w:proofErr w:type="spellStart"/>
+      <w:r>
+        <w:t>MonoBehaviour</w:t>
+      </w:r>
+      <w:proofErr w:type="spellEnd"/>
+      <w:r>
+        <w:t xml:space="preserve"> : chaque classe héritant de </w:t>
+      </w:r>
+      <w:r>
+        <w:t>cette classe abstraite</w:t>
+      </w:r>
+      <w:r>
+        <w:t xml:space="preserve"> peuvent être rattaché à un </w:t>
+      </w:r>
+      <w:proofErr w:type="spellStart"/>
+      <w:r>
+        <w:t>GameObject</w:t>
+      </w:r>
+      <w:proofErr w:type="spellEnd"/>
+      <w:r>
+        <w:t xml:space="preserve"> en tant de composant.</w:t>
+      </w:r>
+    </w:p>
+    <w:p>
+      <w:proofErr w:type="spellStart"/>
+      <w:r>
+        <w:t>MonoBeha</w:t>
+      </w:r>
+      <w:r>
+        <w:t>viour</w:t>
+      </w:r>
+      <w:proofErr w:type="spellEnd"/>
+      <w:r>
+        <w:t xml:space="preserve"> contient de nombreuses méthodes, mais nous n’avons utilisé que deux d’entre elles : la méthode « </w:t>
+      </w:r>
+      <w:proofErr w:type="spellStart"/>
+      <w:r>
+        <w:t>void</w:t>
+      </w:r>
+      <w:proofErr w:type="spellEnd"/>
+      <w:r>
+        <w:t xml:space="preserve"> Start() » et la méthode « </w:t>
+      </w:r>
+      <w:proofErr w:type="spellStart"/>
+      <w:r>
+        <w:t>void</w:t>
+      </w:r>
+      <w:proofErr w:type="spellEnd"/>
+      <w:r>
+        <w:t xml:space="preserve"> Update() ». Dans une classe héritant de </w:t>
+      </w:r>
+      <w:proofErr w:type="spellStart"/>
+      <w:r>
+        <w:t>MonoBehaviour</w:t>
+      </w:r>
+      <w:proofErr w:type="spellEnd"/>
+      <w:r>
+        <w:t xml:space="preserve">, il est possible de réécrire ces méthodes en leur appliquant du code. Tout le code contenu dans « Update() » sera exécuté à chaque frame et tout le code contenu dans « Start() » sera </w:t>
+      </w:r>
+      <w:r>
+        <w:t>exécuté</w:t>
+      </w:r>
+      <w:r>
+        <w:t xml:space="preserve"> </w:t>
+      </w:r>
+      <w:r>
+        <w:t xml:space="preserve">une seule fois </w:t>
+      </w:r>
+      <w:r>
+        <w:t xml:space="preserve">quand le </w:t>
+      </w:r>
+      <w:proofErr w:type="spellStart"/>
+      <w:r>
+        <w:t>GameObject</w:t>
+      </w:r>
+      <w:proofErr w:type="spellEnd"/>
+      <w:r>
+        <w:t xml:space="preserve"> qui </w:t>
+      </w:r>
+      <w:r>
+        <w:t xml:space="preserve">y </w:t>
+      </w:r>
+      <w:r>
+        <w:t xml:space="preserve">est rattaché à la classe </w:t>
+      </w:r>
+      <w:r>
+        <w:t xml:space="preserve">est </w:t>
+      </w:r>
+      <w:r>
+        <w:t>chargé.</w:t>
+      </w:r>
+    </w:p>
+    <w:p>
+      <w:r>
+        <w:t xml:space="preserve">Dans le projet, </w:t>
+      </w:r>
+      <w:r>
+        <w:t xml:space="preserve">les classes de contrôleur héritent toutes de </w:t>
+      </w:r>
+      <w:proofErr w:type="spellStart"/>
+      <w:r>
+        <w:t>MonoBehaviour</w:t>
+      </w:r>
+      <w:proofErr w:type="spellEnd"/>
+      <w:r>
+        <w:t xml:space="preserve"> et sont rattaché au </w:t>
+      </w:r>
+      <w:proofErr w:type="spellStart"/>
+      <w:r>
+        <w:t>GameObject</w:t>
+      </w:r>
+      <w:proofErr w:type="spellEnd"/>
+      <w:r>
+        <w:t xml:space="preserve"> contenant </w:t>
+      </w:r>
+      <w:proofErr w:type="spellStart"/>
+      <w:r>
+        <w:t>tout</w:t>
+      </w:r>
+      <w:proofErr w:type="spellEnd"/>
+      <w:r>
+        <w:t xml:space="preserve"> les autres </w:t>
+      </w:r>
+      <w:proofErr w:type="spellStart"/>
+      <w:r>
+        <w:t>GameObject</w:t>
+      </w:r>
+      <w:proofErr w:type="spellEnd"/>
+      <w:r>
+        <w:t xml:space="preserve"> sur la scène.</w:t>
+      </w:r>
+    </w:p>
+    <w:p>
+      <w:r>
+        <w:t>Ces classes nous permettent donc d’exécuter le code des modèles et des vues pour avoir un programme dynamique.</w:t>
+      </w:r>
+    </w:p>
+    <w:p>
+      <w:r>
+        <w:t>Par exemple, pour les combats :</w:t>
+      </w:r>
+      <w:r>
+        <w:br/>
+        <w:t xml:space="preserve">Lorsqu’un joueur entre dans une zone de combat, le </w:t>
+      </w:r>
+      <w:proofErr w:type="spellStart"/>
+      <w:r>
+        <w:t>GameObject</w:t>
+      </w:r>
+      <w:proofErr w:type="spellEnd"/>
+      <w:r>
+        <w:t xml:space="preserve"> principal nommé « </w:t>
+      </w:r>
+      <w:proofErr w:type="spellStart"/>
+      <w:r>
+        <w:t>FightScene</w:t>
+      </w:r>
+      <w:proofErr w:type="spellEnd"/>
+      <w:r>
+        <w:t xml:space="preserve"> » se </w:t>
+      </w:r>
+      <w:r>
+        <w:lastRenderedPageBreak/>
+        <w:t>charge et exécute le code dans la méthode « Start() » contenu dans la classe « </w:t>
+      </w:r>
+      <w:proofErr w:type="spellStart"/>
+      <w:r>
+        <w:t>FightController</w:t>
+      </w:r>
+      <w:proofErr w:type="spellEnd"/>
+      <w:r>
+        <w:t xml:space="preserve"> » elle-même rattaché au </w:t>
+      </w:r>
+      <w:proofErr w:type="spellStart"/>
+      <w:r>
+        <w:t>GameObject</w:t>
+      </w:r>
+      <w:proofErr w:type="spellEnd"/>
+      <w:r>
+        <w:t xml:space="preserve"> « </w:t>
+      </w:r>
+      <w:proofErr w:type="spellStart"/>
+      <w:r>
+        <w:t>FightScene</w:t>
+      </w:r>
+      <w:proofErr w:type="spellEnd"/>
+      <w:r>
+        <w:t xml:space="preserve"> ». </w:t>
+      </w:r>
+    </w:p>
+    <w:p>
+      <w:pPr>
+        <w:rPr>
+          <w:i/>
+          <w:iCs/>
+        </w:rPr>
+      </w:pPr>
+      <w:r>
+        <w:rPr>
+          <w:i/>
+          <w:iCs/>
+        </w:rPr>
+        <w:t xml:space="preserve">Illustration du </w:t>
+      </w:r>
+      <w:proofErr w:type="spellStart"/>
+      <w:r>
+        <w:rPr>
+          <w:i/>
+          <w:iCs/>
+        </w:rPr>
+        <w:t>GameObject</w:t>
+      </w:r>
+      <w:proofErr w:type="spellEnd"/>
+      <w:r>
+        <w:rPr>
+          <w:i/>
+          <w:iCs/>
+        </w:rPr>
+        <w:t xml:space="preserve"> </w:t>
+      </w:r>
+      <w:proofErr w:type="spellStart"/>
+      <w:r>
+        <w:rPr>
+          <w:i/>
+          <w:iCs/>
+        </w:rPr>
+        <w:t>FightScene</w:t>
+      </w:r>
+      <w:proofErr w:type="spellEnd"/>
+    </w:p>
+    <w:p>
+      <w:pPr>
+        <w:rPr>
+          <w:i/>
+          <w:iCs/>
+        </w:rPr>
+      </w:pPr>
+    </w:p>
+    <w:p>
+      <w:pPr>
+        <w:rPr>
+          <w:i/>
+          <w:iCs/>
+        </w:rPr>
+      </w:pPr>
+      <w:r>
+        <w:rPr>
+          <w:i/>
+          <w:iCs/>
+        </w:rPr>
+        <w:t xml:space="preserve">Illustration de la classe </w:t>
+      </w:r>
+      <w:proofErr w:type="spellStart"/>
+      <w:r>
+        <w:rPr>
+          <w:i/>
+          <w:iCs/>
+        </w:rPr>
+        <w:t>FightController</w:t>
+      </w:r>
+      <w:proofErr w:type="spellEnd"/>
+    </w:p>
+    <w:p>
+      <w:pPr>
+        <w:rPr>
+          <w:i/>
+          <w:iCs/>
+        </w:rPr>
+      </w:pPr>
+    </w:p>
+    <w:p>
+      <w:r>
+        <w:t>Ensuite, dans la méthode « Update() » s’exécute à toutes les frames et permet l’actualisation de l’affichage et l</w:t>
+      </w:r>
+      <w:r>
+        <w:t>’exécution du code du modèle en fonction de ce que le joueur fait sur l’écran.</w:t>
+      </w:r>
+    </w:p>
+    <w:p>
+      <w:r>
+        <w:t>Dans le projet, il existe donc un contrôleur</w:t>
+      </w:r>
+      <w:r>
+        <w:t xml:space="preserve"> principal</w:t>
+      </w:r>
+      <w:r>
+        <w:t xml:space="preserve"> </w:t>
+      </w:r>
+      <w:r>
+        <w:t>par scène</w:t>
+      </w:r>
+      <w:r>
+        <w:t xml:space="preserve"> qui exécute tout le code qui y est rattaché</w:t>
+      </w:r>
+      <w:r>
+        <w:t>. Ci-dessous un</w:t>
+      </w:r>
+      <w:r>
+        <w:t>e</w:t>
+      </w:r>
+      <w:r>
+        <w:t xml:space="preserve"> image montrant les classes contrôleurs dans le projet :</w:t>
       </w:r>
     </w:p>
     <w:p/>
     <w:p>
       <w:pPr>
-        <w:rPr>
-          <w:b/>
-          <w:bCs/>
-        </w:rPr>
-      </w:pPr>
-    </w:p>
-    <w:p>
-      <w:pPr>
-        <w:pStyle w:val="Heading2"/>
-        <w:rPr>
-          <w:b/>
-          <w:bCs/>
-        </w:rPr>
-      </w:pPr>
-      <w:bookmarkStart w:id="20" w:name="_Toc97487912"/>
+        <w:jc w:val="center"/>
+        <w:rPr>
+          <w:i/>
+          <w:iCs/>
+        </w:rPr>
+      </w:pPr>
+      <w:r>
+        <w:rPr>
+          <w:i/>
+          <w:iCs/>
+        </w:rPr>
+        <w:t xml:space="preserve">Liste des contrôleurs de </w:t>
+      </w:r>
+      <w:proofErr w:type="spellStart"/>
+      <w:r>
+        <w:rPr>
+          <w:i/>
+          <w:iCs/>
+        </w:rPr>
+        <w:t>God’s</w:t>
+      </w:r>
+      <w:proofErr w:type="spellEnd"/>
+      <w:r>
+        <w:rPr>
+          <w:i/>
+          <w:iCs/>
+        </w:rPr>
+        <w:t xml:space="preserve"> Raid</w:t>
+      </w:r>
+    </w:p>
+    <w:p/>
+    <w:p>
+      <w:r>
+        <w:t xml:space="preserve">Les classes </w:t>
+      </w:r>
+      <w:proofErr w:type="spellStart"/>
+      <w:r>
+        <w:t>DeckController</w:t>
+      </w:r>
+      <w:proofErr w:type="spellEnd"/>
+      <w:r>
+        <w:t xml:space="preserve"> et </w:t>
+      </w:r>
+      <w:proofErr w:type="spellStart"/>
+      <w:r>
+        <w:t>InventoryController</w:t>
+      </w:r>
+      <w:proofErr w:type="spellEnd"/>
+      <w:r>
+        <w:t xml:space="preserve"> ne sont pas rattaché</w:t>
+      </w:r>
+      <w:r>
+        <w:t>s</w:t>
+      </w:r>
+      <w:r>
+        <w:t xml:space="preserve"> à une scène spécifique car </w:t>
+      </w:r>
+      <w:r>
+        <w:t>chacune</w:t>
+      </w:r>
+      <w:r>
+        <w:t xml:space="preserve"> d’elles</w:t>
+      </w:r>
+      <w:r>
+        <w:t xml:space="preserve"> peuvent être présentes sur plusieurs scènes différentes.</w:t>
+      </w:r>
+    </w:p>
+    <w:p/>
+    <w:p/>
+    <w:p/>
+    <w:p/>
+    <w:p/>
+    <w:p/>
+    <w:p>
+      <w:pPr>
+        <w:rPr>
+          <w:b/>
+          <w:bCs/>
+        </w:rPr>
+      </w:pPr>
+    </w:p>
+    <w:p>
+      <w:pPr>
+        <w:pStyle w:val="Titre2"/>
+        <w:rPr>
+          <w:b/>
+          <w:bCs/>
+        </w:rPr>
+      </w:pPr>
+      <w:bookmarkStart w:id="28" w:name="_Toc97724918"/>
       <w:r>
         <w:rPr>
           <w:b/>
@@ -7613,7 +9226,7 @@
         </w:rPr>
         <w:t>2-3. Fonctionnement du Site Internet</w:t>
       </w:r>
-      <w:bookmarkEnd w:id="20"/>
+      <w:bookmarkEnd w:id="28"/>
     </w:p>
     <w:p>
       <w:r>
@@ -7622,7 +9235,7 @@
     </w:p>
     <w:p>
       <w:pPr>
-        <w:pStyle w:val="Heading2"/>
+        <w:pStyle w:val="Titre2"/>
         <w:rPr>
           <w:b/>
           <w:bCs/>
@@ -7652,13 +9265,13 @@
     </w:p>
     <w:p>
       <w:pPr>
-        <w:pStyle w:val="Heading1"/>
-      </w:pPr>
-      <w:bookmarkStart w:id="21" w:name="_Toc97487913"/>
+        <w:pStyle w:val="Titre1"/>
+      </w:pPr>
+      <w:bookmarkStart w:id="29" w:name="_Toc97724919"/>
       <w:r>
         <w:t>3.Annexes</w:t>
       </w:r>
-      <w:bookmarkEnd w:id="21"/>
+      <w:bookmarkEnd w:id="29"/>
     </w:p>
     <w:sectPr>
       <w:pgSz w:w="11906" w:h="16838"/>
@@ -8207,6 +9820,98 @@
     </w:lvl>
   </w:abstractNum>
   <w:abstractNum w:abstractNumId="6" w15:restartNumberingAfterBreak="0">
+    <w:nsid w:val="206F779B"/>
+    <w:multiLevelType w:val="hybridMultilevel"/>
+    <w:tmpl w:val="1A2ECA14"/>
+    <w:lvl w:ilvl="0" w:tplc="7888968C">
+      <w:start w:val="1"/>
+      <w:numFmt w:val="upperLetter"/>
+      <w:lvlText w:val="%1)"/>
+      <w:lvlJc w:val="left"/>
+      <w:pPr>
+        <w:ind w:left="720" w:hanging="360"/>
+      </w:pPr>
+      <w:rPr>
+        <w:rFonts w:hint="default"/>
+        <w:b w:val="0"/>
+        <w:i/>
+        <w:color w:val="2F5496" w:themeColor="accent1" w:themeShade="BF"/>
+      </w:rPr>
+    </w:lvl>
+    <w:lvl w:ilvl="1" w:tplc="040C0019" w:tentative="1">
+      <w:start w:val="1"/>
+      <w:numFmt w:val="lowerLetter"/>
+      <w:lvlText w:val="%2."/>
+      <w:lvlJc w:val="left"/>
+      <w:pPr>
+        <w:ind w:left="1440" w:hanging="360"/>
+      </w:pPr>
+    </w:lvl>
+    <w:lvl w:ilvl="2" w:tplc="040C001B" w:tentative="1">
+      <w:start w:val="1"/>
+      <w:numFmt w:val="lowerRoman"/>
+      <w:lvlText w:val="%3."/>
+      <w:lvlJc w:val="right"/>
+      <w:pPr>
+        <w:ind w:left="2160" w:hanging="180"/>
+      </w:pPr>
+    </w:lvl>
+    <w:lvl w:ilvl="3" w:tplc="040C000F" w:tentative="1">
+      <w:start w:val="1"/>
+      <w:numFmt w:val="decimal"/>
+      <w:lvlText w:val="%4."/>
+      <w:lvlJc w:val="left"/>
+      <w:pPr>
+        <w:ind w:left="2880" w:hanging="360"/>
+      </w:pPr>
+    </w:lvl>
+    <w:lvl w:ilvl="4" w:tplc="040C0019" w:tentative="1">
+      <w:start w:val="1"/>
+      <w:numFmt w:val="lowerLetter"/>
+      <w:lvlText w:val="%5."/>
+      <w:lvlJc w:val="left"/>
+      <w:pPr>
+        <w:ind w:left="3600" w:hanging="360"/>
+      </w:pPr>
+    </w:lvl>
+    <w:lvl w:ilvl="5" w:tplc="040C001B" w:tentative="1">
+      <w:start w:val="1"/>
+      <w:numFmt w:val="lowerRoman"/>
+      <w:lvlText w:val="%6."/>
+      <w:lvlJc w:val="right"/>
+      <w:pPr>
+        <w:ind w:left="4320" w:hanging="180"/>
+      </w:pPr>
+    </w:lvl>
+    <w:lvl w:ilvl="6" w:tplc="040C000F" w:tentative="1">
+      <w:start w:val="1"/>
+      <w:numFmt w:val="decimal"/>
+      <w:lvlText w:val="%7."/>
+      <w:lvlJc w:val="left"/>
+      <w:pPr>
+        <w:ind w:left="5040" w:hanging="360"/>
+      </w:pPr>
+    </w:lvl>
+    <w:lvl w:ilvl="7" w:tplc="040C0019" w:tentative="1">
+      <w:start w:val="1"/>
+      <w:numFmt w:val="lowerLetter"/>
+      <w:lvlText w:val="%8."/>
+      <w:lvlJc w:val="left"/>
+      <w:pPr>
+        <w:ind w:left="5760" w:hanging="360"/>
+      </w:pPr>
+    </w:lvl>
+    <w:lvl w:ilvl="8" w:tplc="040C001B" w:tentative="1">
+      <w:start w:val="1"/>
+      <w:numFmt w:val="lowerRoman"/>
+      <w:lvlText w:val="%9."/>
+      <w:lvlJc w:val="right"/>
+      <w:pPr>
+        <w:ind w:left="6480" w:hanging="180"/>
+      </w:pPr>
+    </w:lvl>
+  </w:abstractNum>
+  <w:abstractNum w:abstractNumId="7" w15:restartNumberingAfterBreak="0">
     <w:nsid w:val="73281BF2"/>
     <w:multiLevelType w:val="hybridMultilevel"/>
     <w:tmpl w:val="A7D4F710"/>
@@ -8295,7 +10000,7 @@
       </w:pPr>
     </w:lvl>
   </w:abstractNum>
-  <w:abstractNum w:abstractNumId="7" w15:restartNumberingAfterBreak="0">
+  <w:abstractNum w:abstractNumId="8" w15:restartNumberingAfterBreak="0">
     <w:nsid w:val="73AD16D8"/>
     <w:multiLevelType w:val="hybridMultilevel"/>
     <w:tmpl w:val="FE047422"/>
@@ -8384,7 +10089,7 @@
       </w:pPr>
     </w:lvl>
   </w:abstractNum>
-  <w:abstractNum w:abstractNumId="8" w15:restartNumberingAfterBreak="0">
+  <w:abstractNum w:abstractNumId="9" w15:restartNumberingAfterBreak="0">
     <w:nsid w:val="77B523BE"/>
     <w:multiLevelType w:val="multilevel"/>
     <w:tmpl w:val="73CAAB4C"/>
@@ -8497,7 +10202,7 @@
       </w:rPr>
     </w:lvl>
   </w:abstractNum>
-  <w:abstractNum w:abstractNumId="9" w15:restartNumberingAfterBreak="0">
+  <w:abstractNum w:abstractNumId="10" w15:restartNumberingAfterBreak="0">
     <w:nsid w:val="77D90289"/>
     <w:multiLevelType w:val="hybridMultilevel"/>
     <w:tmpl w:val="E6B0A5BE"/>
@@ -8587,16 +10292,16 @@
     </w:lvl>
   </w:abstractNum>
   <w:num w:numId="1">
-    <w:abstractNumId w:val="8"/>
+    <w:abstractNumId w:val="9"/>
   </w:num>
   <w:num w:numId="2">
-    <w:abstractNumId w:val="7"/>
+    <w:abstractNumId w:val="8"/>
   </w:num>
   <w:num w:numId="3">
     <w:abstractNumId w:val="2"/>
   </w:num>
   <w:num w:numId="4">
-    <w:abstractNumId w:val="6"/>
+    <w:abstractNumId w:val="7"/>
   </w:num>
   <w:num w:numId="5">
     <w:abstractNumId w:val="4"/>
@@ -8605,7 +10310,7 @@
     <w:abstractNumId w:val="5"/>
   </w:num>
   <w:num w:numId="7">
-    <w:abstractNumId w:val="9"/>
+    <w:abstractNumId w:val="10"/>
   </w:num>
   <w:num w:numId="8">
     <w:abstractNumId w:val="1"/>
@@ -8615,6 +10320,9 @@
   </w:num>
   <w:num w:numId="10">
     <w:abstractNumId w:val="3"/>
+  </w:num>
+  <w:num w:numId="11">
+    <w:abstractNumId w:val="6"/>
   </w:num>
 </w:numbering>
 </file>
@@ -9018,11 +10726,11 @@
     <w:name w:val="Normal"/>
     <w:qFormat/>
   </w:style>
-  <w:style w:type="paragraph" w:styleId="Heading1">
+  <w:style w:type="paragraph" w:styleId="Titre1">
     <w:name w:val="heading 1"/>
     <w:basedOn w:val="Normal"/>
     <w:next w:val="Normal"/>
-    <w:link w:val="Heading1Char"/>
+    <w:link w:val="Titre1Car"/>
     <w:uiPriority w:val="9"/>
     <w:qFormat/>
     <w:rsid w:val="00CC5B79"/>
@@ -9039,11 +10747,11 @@
       <w:szCs w:val="32"/>
     </w:rPr>
   </w:style>
-  <w:style w:type="paragraph" w:styleId="Heading2">
+  <w:style w:type="paragraph" w:styleId="Titre2">
     <w:name w:val="heading 2"/>
     <w:basedOn w:val="Normal"/>
     <w:next w:val="Normal"/>
-    <w:link w:val="Heading2Char"/>
+    <w:link w:val="Titre2Car"/>
     <w:uiPriority w:val="9"/>
     <w:unhideWhenUsed/>
     <w:qFormat/>
@@ -9061,11 +10769,11 @@
       <w:szCs w:val="26"/>
     </w:rPr>
   </w:style>
-  <w:style w:type="paragraph" w:styleId="Heading3">
+  <w:style w:type="paragraph" w:styleId="Titre3">
     <w:name w:val="heading 3"/>
     <w:basedOn w:val="Normal"/>
     <w:next w:val="Normal"/>
-    <w:link w:val="Heading3Char"/>
+    <w:link w:val="Titre3Car"/>
     <w:uiPriority w:val="9"/>
     <w:unhideWhenUsed/>
     <w:qFormat/>
@@ -9083,11 +10791,11 @@
       <w:szCs w:val="24"/>
     </w:rPr>
   </w:style>
-  <w:style w:type="paragraph" w:styleId="Heading4">
+  <w:style w:type="paragraph" w:styleId="Titre4">
     <w:name w:val="heading 4"/>
     <w:basedOn w:val="Normal"/>
     <w:next w:val="Normal"/>
-    <w:link w:val="Heading4Char"/>
+    <w:link w:val="Titre4Car"/>
     <w:uiPriority w:val="9"/>
     <w:unhideWhenUsed/>
     <w:qFormat/>
@@ -9105,12 +10813,33 @@
       <w:color w:val="2F5496" w:themeColor="accent1" w:themeShade="BF"/>
     </w:rPr>
   </w:style>
-  <w:style w:type="character" w:default="1" w:styleId="DefaultParagraphFont">
+  <w:style w:type="paragraph" w:styleId="Titre5">
+    <w:name w:val="heading 5"/>
+    <w:basedOn w:val="Normal"/>
+    <w:next w:val="Normal"/>
+    <w:link w:val="Titre5Car"/>
+    <w:uiPriority w:val="9"/>
+    <w:unhideWhenUsed/>
+    <w:qFormat/>
+    <w:rsid w:val="00E17266"/>
+    <w:pPr>
+      <w:keepNext/>
+      <w:keepLines/>
+      <w:spacing w:before="40" w:after="0"/>
+      <w:outlineLvl w:val="4"/>
+    </w:pPr>
+    <w:rPr>
+      <w:rFonts w:asciiTheme="majorHAnsi" w:eastAsiaTheme="majorEastAsia" w:hAnsiTheme="majorHAnsi" w:cstheme="majorBidi"/>
+      <w:color w:val="2F5496" w:themeColor="accent1" w:themeShade="BF"/>
+    </w:rPr>
+  </w:style>
+  <w:style w:type="character" w:default="1" w:styleId="Policepardfaut">
     <w:name w:val="Default Paragraph Font"/>
     <w:uiPriority w:val="1"/>
+    <w:semiHidden/>
     <w:unhideWhenUsed/>
   </w:style>
-  <w:style w:type="table" w:default="1" w:styleId="TableNormal">
+  <w:style w:type="table" w:default="1" w:styleId="TableauNormal">
     <w:name w:val="Normal Table"/>
     <w:uiPriority w:val="99"/>
     <w:semiHidden/>
@@ -9125,16 +10854,16 @@
       </w:tblCellMar>
     </w:tblPr>
   </w:style>
-  <w:style w:type="numbering" w:default="1" w:styleId="NoList">
+  <w:style w:type="numbering" w:default="1" w:styleId="Aucuneliste">
     <w:name w:val="No List"/>
     <w:uiPriority w:val="99"/>
     <w:semiHidden/>
     <w:unhideWhenUsed/>
   </w:style>
-  <w:style w:type="character" w:customStyle="1" w:styleId="Heading1Char">
-    <w:name w:val="Heading 1 Char"/>
-    <w:basedOn w:val="DefaultParagraphFont"/>
-    <w:link w:val="Heading1"/>
+  <w:style w:type="character" w:customStyle="1" w:styleId="Titre1Car">
+    <w:name w:val="Titre 1 Car"/>
+    <w:basedOn w:val="Policepardfaut"/>
+    <w:link w:val="Titre1"/>
     <w:uiPriority w:val="9"/>
     <w:rsid w:val="00CC5B79"/>
     <w:rPr>
@@ -9144,9 +10873,9 @@
       <w:szCs w:val="32"/>
     </w:rPr>
   </w:style>
-  <w:style w:type="paragraph" w:styleId="TOCHeading">
+  <w:style w:type="paragraph" w:styleId="En-ttedetabledesmatires">
     <w:name w:val="TOC Heading"/>
-    <w:basedOn w:val="Heading1"/>
+    <w:basedOn w:val="Titre1"/>
     <w:next w:val="Normal"/>
     <w:uiPriority w:val="39"/>
     <w:unhideWhenUsed/>
@@ -9159,7 +10888,7 @@
       <w:lang w:val="en-US"/>
     </w:rPr>
   </w:style>
-  <w:style w:type="paragraph" w:styleId="ListParagraph">
+  <w:style w:type="paragraph" w:styleId="Paragraphedeliste">
     <w:name w:val="List Paragraph"/>
     <w:basedOn w:val="Normal"/>
     <w:uiPriority w:val="34"/>
@@ -9170,10 +10899,10 @@
       <w:contextualSpacing/>
     </w:pPr>
   </w:style>
-  <w:style w:type="character" w:customStyle="1" w:styleId="Heading2Char">
-    <w:name w:val="Heading 2 Char"/>
-    <w:basedOn w:val="DefaultParagraphFont"/>
-    <w:link w:val="Heading2"/>
+  <w:style w:type="character" w:customStyle="1" w:styleId="Titre2Car">
+    <w:name w:val="Titre 2 Car"/>
+    <w:basedOn w:val="Policepardfaut"/>
+    <w:link w:val="Titre2"/>
     <w:uiPriority w:val="9"/>
     <w:rsid w:val="000D0C14"/>
     <w:rPr>
@@ -9183,10 +10912,10 @@
       <w:szCs w:val="26"/>
     </w:rPr>
   </w:style>
-  <w:style w:type="character" w:customStyle="1" w:styleId="Heading3Char">
-    <w:name w:val="Heading 3 Char"/>
-    <w:basedOn w:val="DefaultParagraphFont"/>
-    <w:link w:val="Heading3"/>
+  <w:style w:type="character" w:customStyle="1" w:styleId="Titre3Car">
+    <w:name w:val="Titre 3 Car"/>
+    <w:basedOn w:val="Policepardfaut"/>
+    <w:link w:val="Titre3"/>
     <w:uiPriority w:val="9"/>
     <w:rsid w:val="000D0C14"/>
     <w:rPr>
@@ -9196,10 +10925,10 @@
       <w:szCs w:val="24"/>
     </w:rPr>
   </w:style>
-  <w:style w:type="character" w:customStyle="1" w:styleId="Heading4Char">
-    <w:name w:val="Heading 4 Char"/>
-    <w:basedOn w:val="DefaultParagraphFont"/>
-    <w:link w:val="Heading4"/>
+  <w:style w:type="character" w:customStyle="1" w:styleId="Titre4Car">
+    <w:name w:val="Titre 4 Car"/>
+    <w:basedOn w:val="Policepardfaut"/>
+    <w:link w:val="Titre4"/>
     <w:uiPriority w:val="9"/>
     <w:rsid w:val="008C4992"/>
     <w:rPr>
@@ -9209,7 +10938,7 @@
       <w:color w:val="2F5496" w:themeColor="accent1" w:themeShade="BF"/>
     </w:rPr>
   </w:style>
-  <w:style w:type="paragraph" w:styleId="TOC1">
+  <w:style w:type="paragraph" w:styleId="TM1">
     <w:name w:val="toc 1"/>
     <w:basedOn w:val="Normal"/>
     <w:next w:val="Normal"/>
@@ -9221,7 +10950,7 @@
       <w:spacing w:after="100"/>
     </w:pPr>
   </w:style>
-  <w:style w:type="paragraph" w:styleId="TOC2">
+  <w:style w:type="paragraph" w:styleId="TM2">
     <w:name w:val="toc 2"/>
     <w:basedOn w:val="Normal"/>
     <w:next w:val="Normal"/>
@@ -9234,7 +10963,7 @@
       <w:ind w:left="220"/>
     </w:pPr>
   </w:style>
-  <w:style w:type="paragraph" w:styleId="TOC3">
+  <w:style w:type="paragraph" w:styleId="TM3">
     <w:name w:val="toc 3"/>
     <w:basedOn w:val="Normal"/>
     <w:next w:val="Normal"/>
@@ -9247,9 +10976,9 @@
       <w:ind w:left="440"/>
     </w:pPr>
   </w:style>
-  <w:style w:type="character" w:styleId="Hyperlink">
+  <w:style w:type="character" w:styleId="Lienhypertexte">
     <w:name w:val="Hyperlink"/>
-    <w:basedOn w:val="DefaultParagraphFont"/>
+    <w:basedOn w:val="Policepardfaut"/>
     <w:uiPriority w:val="99"/>
     <w:unhideWhenUsed/>
     <w:rsid w:val="002222C9"/>
@@ -9276,6 +11005,30 @@
         <w:right w:w="0" w:type="dxa"/>
       </w:tblCellMar>
     </w:tblPr>
+  </w:style>
+  <w:style w:type="paragraph" w:styleId="TM4">
+    <w:name w:val="toc 4"/>
+    <w:basedOn w:val="Normal"/>
+    <w:next w:val="Normal"/>
+    <w:autoRedefine/>
+    <w:uiPriority w:val="39"/>
+    <w:unhideWhenUsed/>
+    <w:rsid w:val="002E4638"/>
+    <w:pPr>
+      <w:spacing w:after="100"/>
+      <w:ind w:left="660"/>
+    </w:pPr>
+  </w:style>
+  <w:style w:type="character" w:customStyle="1" w:styleId="Titre5Car">
+    <w:name w:val="Titre 5 Car"/>
+    <w:basedOn w:val="Policepardfaut"/>
+    <w:link w:val="Titre5"/>
+    <w:uiPriority w:val="9"/>
+    <w:rsid w:val="00E17266"/>
+    <w:rPr>
+      <w:rFonts w:asciiTheme="majorHAnsi" w:eastAsiaTheme="majorEastAsia" w:hAnsiTheme="majorHAnsi" w:cstheme="majorBidi"/>
+      <w:color w:val="2F5496" w:themeColor="accent1" w:themeShade="BF"/>
+    </w:rPr>
   </w:style>
 </w:styles>
 </file>

</xml_diff>